<commit_message>
Need to combine the GDD parts done pseudo-code for 3.1
</commit_message>
<xml_diff>
--- a/Cluster Game Design Documentation & Narrative/Design Documents/ICTGAM422 AT04 By Richard Pountney.docx
+++ b/Cluster Game Design Documentation & Narrative/Design Documents/ICTGAM422 AT04 By Richard Pountney.docx
@@ -368,6 +368,9 @@
       <w:r>
         <w:t xml:space="preserve"> </w:t>
       </w:r>
+      <w:r>
+        <w:t>Well, it being a maze game.</w:t>
+      </w:r>
     </w:p>
     <w:p>
       <w:pPr>
@@ -394,6 +397,9 @@
       <w:r>
         <w:t xml:space="preserve"> </w:t>
       </w:r>
+      <w:r>
+        <w:t>It is similar because a maze game is a basic game type &amp; a good start for making games that shouldn’t take too long.</w:t>
+      </w:r>
     </w:p>
     <w:p>
       <w:pPr>
@@ -420,6 +426,12 @@
       <w:r>
         <w:t xml:space="preserve"> </w:t>
       </w:r>
+      <w:r>
+        <w:t xml:space="preserve">My game has an inventory &amp; doesn’t have a navigation </w:t>
+      </w:r>
+      <w:r>
+        <w:t>system.</w:t>
+      </w:r>
     </w:p>
     <w:p>
       <w:pPr>
@@ -456,6 +468,3365 @@
         </w:numPr>
         <w:spacing w:after="0"/>
       </w:pPr>
+      <w:r>
+        <w:t>Week</w:t>
+      </w:r>
+      <w:r>
+        <w:t xml:space="preserve"> 1</w:t>
+      </w:r>
+      <w:r>
+        <w:t>:</w:t>
+      </w:r>
+    </w:p>
+    <w:p>
+      <w:pPr>
+        <w:pStyle w:val="MyStyle"/>
+        <w:numPr>
+          <w:ilvl w:val="3"/>
+          <w:numId w:val="1"/>
+        </w:numPr>
+        <w:spacing w:after="0"/>
+      </w:pPr>
+      <w:r>
+        <w:t xml:space="preserve">Made </w:t>
+      </w:r>
+      <w:r>
+        <w:t>a</w:t>
+      </w:r>
+      <w:r>
+        <w:t xml:space="preserve"> </w:t>
+      </w:r>
+      <w:r>
+        <w:t>map out</w:t>
+      </w:r>
+      <w:r>
+        <w:t xml:space="preserve"> of</w:t>
+      </w:r>
+      <w:r>
+        <w:t xml:space="preserve"> the first area</w:t>
+      </w:r>
+      <w:r>
+        <w:t xml:space="preserve"> (where the item will be &amp; where you start)</w:t>
+      </w:r>
+    </w:p>
+    <w:p>
+      <w:pPr>
+        <w:pStyle w:val="MyStyle"/>
+        <w:numPr>
+          <w:ilvl w:val="3"/>
+          <w:numId w:val="1"/>
+        </w:numPr>
+        <w:spacing w:after="0"/>
+      </w:pPr>
+      <w:r>
+        <w:t>Made the</w:t>
+      </w:r>
+      <w:r>
+        <w:t xml:space="preserve"> model of the </w:t>
+      </w:r>
+      <w:r>
+        <w:t>first item (</w:t>
+      </w:r>
+      <w:r>
+        <w:t xml:space="preserve">The </w:t>
+      </w:r>
+      <w:r>
+        <w:t>a</w:t>
+      </w:r>
+      <w:r>
+        <w:t>xe)</w:t>
+      </w:r>
+    </w:p>
+    <w:p>
+      <w:pPr>
+        <w:pStyle w:val="MyStyle"/>
+        <w:numPr>
+          <w:ilvl w:val="3"/>
+          <w:numId w:val="1"/>
+        </w:numPr>
+        <w:spacing w:after="0"/>
+      </w:pPr>
+      <w:r>
+        <w:t>Made movement controls for player</w:t>
+      </w:r>
+      <w:r>
+        <w:t xml:space="preserve"> (controller support &amp; keyboard &amp; mouse)</w:t>
+      </w:r>
+    </w:p>
+    <w:p>
+      <w:pPr>
+        <w:pStyle w:val="MyStyle"/>
+        <w:numPr>
+          <w:ilvl w:val="3"/>
+          <w:numId w:val="1"/>
+        </w:numPr>
+        <w:spacing w:after="0"/>
+      </w:pPr>
+      <w:r>
+        <w:t xml:space="preserve">Made a </w:t>
+      </w:r>
+      <w:r>
+        <w:t>test map</w:t>
+      </w:r>
+      <w:r>
+        <w:t>/scene for testing</w:t>
+      </w:r>
+    </w:p>
+    <w:p>
+      <w:pPr>
+        <w:pStyle w:val="MyStyle"/>
+        <w:numPr>
+          <w:ilvl w:val="2"/>
+          <w:numId w:val="1"/>
+        </w:numPr>
+        <w:spacing w:after="0"/>
+      </w:pPr>
+      <w:r>
+        <w:t>Week 2:</w:t>
+      </w:r>
+    </w:p>
+    <w:p>
+      <w:pPr>
+        <w:pStyle w:val="MyStyle"/>
+        <w:numPr>
+          <w:ilvl w:val="3"/>
+          <w:numId w:val="1"/>
+        </w:numPr>
+        <w:spacing w:after="0"/>
+      </w:pPr>
+      <w:r>
+        <w:t xml:space="preserve">Made </w:t>
+      </w:r>
+      <w:r>
+        <w:t>a</w:t>
+      </w:r>
+      <w:r>
+        <w:t xml:space="preserve"> map</w:t>
+      </w:r>
+      <w:r>
+        <w:t xml:space="preserve"> out</w:t>
+      </w:r>
+      <w:r>
+        <w:t xml:space="preserve"> of the second area (</w:t>
+      </w:r>
+      <w:r>
+        <w:t>where the item will be &amp; the connection to the first area)</w:t>
+      </w:r>
+    </w:p>
+    <w:p>
+      <w:pPr>
+        <w:pStyle w:val="MyStyle"/>
+        <w:numPr>
+          <w:ilvl w:val="3"/>
+          <w:numId w:val="1"/>
+        </w:numPr>
+        <w:spacing w:after="0"/>
+      </w:pPr>
+      <w:r>
+        <w:lastRenderedPageBreak/>
+        <w:t xml:space="preserve">Made the model of the second item (The </w:t>
+      </w:r>
+      <w:r>
+        <w:t>pickaxe or sledgehammer)</w:t>
+      </w:r>
+    </w:p>
+    <w:p>
+      <w:pPr>
+        <w:pStyle w:val="MyStyle"/>
+        <w:numPr>
+          <w:ilvl w:val="3"/>
+          <w:numId w:val="1"/>
+        </w:numPr>
+        <w:spacing w:after="0"/>
+      </w:pPr>
+      <w:r>
+        <w:t>Started making the first area of the maze from the map out</w:t>
+      </w:r>
+    </w:p>
+    <w:p>
+      <w:pPr>
+        <w:pStyle w:val="MyStyle"/>
+        <w:numPr>
+          <w:ilvl w:val="2"/>
+          <w:numId w:val="1"/>
+        </w:numPr>
+        <w:spacing w:after="0"/>
+      </w:pPr>
+      <w:r>
+        <w:t>Week 3:</w:t>
+      </w:r>
+    </w:p>
+    <w:p>
+      <w:pPr>
+        <w:pStyle w:val="MyStyle"/>
+        <w:numPr>
+          <w:ilvl w:val="3"/>
+          <w:numId w:val="1"/>
+        </w:numPr>
+        <w:spacing w:after="0"/>
+      </w:pPr>
+      <w:r>
+        <w:t>Made a map out of the third area (where the item will be &amp; the connection to the second area)</w:t>
+      </w:r>
+    </w:p>
+    <w:p>
+      <w:pPr>
+        <w:pStyle w:val="MyStyle"/>
+        <w:numPr>
+          <w:ilvl w:val="3"/>
+          <w:numId w:val="1"/>
+        </w:numPr>
+        <w:spacing w:after="0"/>
+      </w:pPr>
+      <w:r>
+        <w:t>Made the model of the third item (The wire cutters)</w:t>
+      </w:r>
+    </w:p>
+    <w:p>
+      <w:pPr>
+        <w:pStyle w:val="MyStyle"/>
+        <w:numPr>
+          <w:ilvl w:val="3"/>
+          <w:numId w:val="1"/>
+        </w:numPr>
+        <w:spacing w:after="0"/>
+      </w:pPr>
+      <w:r>
+        <w:t>Finished making the first area of the maze from the map out</w:t>
+      </w:r>
+    </w:p>
+    <w:p>
+      <w:pPr>
+        <w:pStyle w:val="MyStyle"/>
+        <w:numPr>
+          <w:ilvl w:val="2"/>
+          <w:numId w:val="1"/>
+        </w:numPr>
+        <w:spacing w:after="0"/>
+      </w:pPr>
+      <w:r>
+        <w:t>Week 4:</w:t>
+      </w:r>
+    </w:p>
+    <w:p>
+      <w:pPr>
+        <w:pStyle w:val="MyStyle"/>
+        <w:numPr>
+          <w:ilvl w:val="3"/>
+          <w:numId w:val="1"/>
+        </w:numPr>
+        <w:spacing w:after="0"/>
+      </w:pPr>
+      <w:r>
+        <w:t xml:space="preserve">Made a map out of the fourth area (where the item will </w:t>
+      </w:r>
+      <w:proofErr w:type="gramStart"/>
+      <w:r>
+        <w:t>be</w:t>
+      </w:r>
+      <w:r>
+        <w:t>,</w:t>
+      </w:r>
+      <w:proofErr w:type="gramEnd"/>
+      <w:r>
+        <w:t xml:space="preserve"> the connection to the third area</w:t>
+      </w:r>
+      <w:r>
+        <w:t xml:space="preserve"> &amp; the endpoint</w:t>
+      </w:r>
+      <w:r>
+        <w:t>)</w:t>
+      </w:r>
+    </w:p>
+    <w:p>
+      <w:pPr>
+        <w:pStyle w:val="MyStyle"/>
+        <w:numPr>
+          <w:ilvl w:val="3"/>
+          <w:numId w:val="1"/>
+        </w:numPr>
+        <w:spacing w:after="0"/>
+      </w:pPr>
+      <w:r>
+        <w:t>Made the model of the fourth item (A blade)</w:t>
+      </w:r>
+    </w:p>
+    <w:p>
+      <w:pPr>
+        <w:pStyle w:val="MyStyle"/>
+        <w:numPr>
+          <w:ilvl w:val="3"/>
+          <w:numId w:val="1"/>
+        </w:numPr>
+        <w:spacing w:after="0"/>
+      </w:pPr>
+      <w:r>
+        <w:t>Started making the second area of the maze from the map out</w:t>
+      </w:r>
+    </w:p>
+    <w:p>
+      <w:pPr>
+        <w:pStyle w:val="MyStyle"/>
+        <w:numPr>
+          <w:ilvl w:val="2"/>
+          <w:numId w:val="1"/>
+        </w:numPr>
+        <w:spacing w:after="0"/>
+      </w:pPr>
+      <w:r>
+        <w:t>Week 5:</w:t>
+      </w:r>
+    </w:p>
+    <w:p>
+      <w:pPr>
+        <w:pStyle w:val="MyStyle"/>
+        <w:numPr>
+          <w:ilvl w:val="3"/>
+          <w:numId w:val="1"/>
+        </w:numPr>
+        <w:spacing w:after="0"/>
+      </w:pPr>
+      <w:r>
+        <w:t>Finished making the second area of the maze from the map out</w:t>
+      </w:r>
+    </w:p>
+    <w:p>
+      <w:pPr>
+        <w:pStyle w:val="MyStyle"/>
+        <w:numPr>
+          <w:ilvl w:val="3"/>
+          <w:numId w:val="1"/>
+        </w:numPr>
+        <w:spacing w:after="0"/>
+      </w:pPr>
+      <w:r>
+        <w:t>Imported items into the game</w:t>
+      </w:r>
+    </w:p>
+    <w:p>
+      <w:pPr>
+        <w:pStyle w:val="MyStyle"/>
+        <w:numPr>
+          <w:ilvl w:val="3"/>
+          <w:numId w:val="1"/>
+        </w:numPr>
+        <w:spacing w:after="0"/>
+      </w:pPr>
+      <w:r>
+        <w:t>Made</w:t>
+      </w:r>
+      <w:r>
+        <w:t xml:space="preserve"> </w:t>
+      </w:r>
+      <w:r>
+        <w:t>item interaction</w:t>
+      </w:r>
+      <w:r>
+        <w:t xml:space="preserve"> controls</w:t>
+      </w:r>
+      <w:r>
+        <w:t xml:space="preserve"> &amp; </w:t>
+      </w:r>
+      <w:proofErr w:type="spellStart"/>
+      <w:r>
+        <w:t>hotbar</w:t>
+      </w:r>
+      <w:proofErr w:type="spellEnd"/>
+      <w:r>
+        <w:t>/inventory</w:t>
+      </w:r>
+      <w:r>
+        <w:t xml:space="preserve"> (controller, keyboard &amp; mouse)</w:t>
+      </w:r>
+    </w:p>
+    <w:p>
+      <w:pPr>
+        <w:pStyle w:val="MyStyle"/>
+        <w:numPr>
+          <w:ilvl w:val="2"/>
+          <w:numId w:val="1"/>
+        </w:numPr>
+        <w:spacing w:after="0"/>
+      </w:pPr>
+      <w:r>
+        <w:t>Week 6:</w:t>
+      </w:r>
+    </w:p>
+    <w:p>
+      <w:pPr>
+        <w:pStyle w:val="MyStyle"/>
+        <w:numPr>
+          <w:ilvl w:val="3"/>
+          <w:numId w:val="1"/>
+        </w:numPr>
+        <w:spacing w:after="0"/>
+      </w:pPr>
+      <w:r>
+        <w:t>Made special wall objects to have special interactions with specific items</w:t>
+      </w:r>
+    </w:p>
+    <w:p>
+      <w:pPr>
+        <w:pStyle w:val="MyStyle"/>
+        <w:numPr>
+          <w:ilvl w:val="3"/>
+          <w:numId w:val="1"/>
+        </w:numPr>
+        <w:spacing w:after="0"/>
+      </w:pPr>
+      <w:r>
+        <w:t>Started making the third area of the maze from the map out</w:t>
+      </w:r>
+    </w:p>
+    <w:p>
+      <w:pPr>
+        <w:pStyle w:val="MyStyle"/>
+        <w:numPr>
+          <w:ilvl w:val="2"/>
+          <w:numId w:val="1"/>
+        </w:numPr>
+        <w:spacing w:after="0"/>
+      </w:pPr>
+      <w:r>
+        <w:t>Week 7:</w:t>
+      </w:r>
+    </w:p>
+    <w:p>
+      <w:pPr>
+        <w:pStyle w:val="MyStyle"/>
+        <w:numPr>
+          <w:ilvl w:val="3"/>
+          <w:numId w:val="1"/>
+        </w:numPr>
+        <w:spacing w:after="0"/>
+      </w:pPr>
+      <w:r>
+        <w:t>Finished making the third area of the maze from the map out</w:t>
+      </w:r>
+    </w:p>
+    <w:p>
+      <w:pPr>
+        <w:pStyle w:val="MyStyle"/>
+        <w:numPr>
+          <w:ilvl w:val="3"/>
+          <w:numId w:val="1"/>
+        </w:numPr>
+        <w:spacing w:after="0"/>
+      </w:pPr>
+      <w:r>
+        <w:t xml:space="preserve">Started &amp; </w:t>
+      </w:r>
+      <w:r>
+        <w:t>finished</w:t>
+      </w:r>
+      <w:r>
+        <w:t xml:space="preserve"> making the fourth area of the maze from the map out</w:t>
+      </w:r>
+    </w:p>
+    <w:p>
+      <w:pPr>
+        <w:pStyle w:val="MyStyle"/>
+        <w:numPr>
+          <w:ilvl w:val="3"/>
+          <w:numId w:val="1"/>
+        </w:numPr>
+        <w:spacing w:after="0"/>
+      </w:pPr>
+      <w:r>
+        <w:t>Implemented all the connection points to be the special wall objects</w:t>
+      </w:r>
+    </w:p>
+    <w:p>
+      <w:pPr>
+        <w:pStyle w:val="MyStyle"/>
+        <w:numPr>
+          <w:ilvl w:val="2"/>
+          <w:numId w:val="1"/>
+        </w:numPr>
+        <w:spacing w:after="0"/>
+      </w:pPr>
+      <w:r>
+        <w:t>Week 8:</w:t>
+      </w:r>
+    </w:p>
+    <w:p>
+      <w:pPr>
+        <w:pStyle w:val="MyStyle"/>
+        <w:numPr>
+          <w:ilvl w:val="3"/>
+          <w:numId w:val="1"/>
+        </w:numPr>
+        <w:spacing w:after="0"/>
+      </w:pPr>
+      <w:r>
+        <w:t>Made a Start menu &amp; ending scene</w:t>
+      </w:r>
+    </w:p>
+    <w:p>
+      <w:pPr>
+        <w:pStyle w:val="MyStyle"/>
+        <w:numPr>
+          <w:ilvl w:val="3"/>
+          <w:numId w:val="1"/>
+        </w:numPr>
+        <w:spacing w:after="0"/>
+      </w:pPr>
+      <w:r>
+        <w:t>Implemented sound</w:t>
+      </w:r>
+    </w:p>
+    <w:p>
+      <w:pPr>
+        <w:pStyle w:val="MyStyle"/>
+        <w:numPr>
+          <w:ilvl w:val="3"/>
+          <w:numId w:val="1"/>
+        </w:numPr>
+        <w:spacing w:after="0"/>
+      </w:pPr>
+      <w:r>
+        <w:t>Bug fixes</w:t>
+      </w:r>
+    </w:p>
+    <w:p>
+      <w:pPr>
+        <w:pStyle w:val="MyStyle"/>
+        <w:numPr>
+          <w:ilvl w:val="3"/>
+          <w:numId w:val="1"/>
+        </w:numPr>
+        <w:spacing w:after="0"/>
+      </w:pPr>
+      <w:r>
+        <w:t>Private beta</w:t>
+      </w:r>
+    </w:p>
+    <w:p>
+      <w:pPr>
+        <w:pStyle w:val="MyStyle"/>
+        <w:numPr>
+          <w:ilvl w:val="2"/>
+          <w:numId w:val="1"/>
+        </w:numPr>
+        <w:spacing w:after="0"/>
+      </w:pPr>
+      <w:r>
+        <w:t>Week 9:</w:t>
+      </w:r>
+    </w:p>
+    <w:p>
+      <w:pPr>
+        <w:pStyle w:val="MyStyle"/>
+        <w:numPr>
+          <w:ilvl w:val="3"/>
+          <w:numId w:val="1"/>
+        </w:numPr>
+        <w:spacing w:after="0"/>
+      </w:pPr>
+      <w:r>
+        <w:t>Release the game</w:t>
+      </w:r>
+    </w:p>
+    <w:tbl>
+      <w:tblPr>
+        <w:tblStyle w:val="TableGrid"/>
+        <w:tblW w:w="8784" w:type="dxa"/>
+        <w:tblLayout w:type="fixed"/>
+        <w:tblLook w:val="04A0" w:firstRow="1" w:lastRow="0" w:firstColumn="1" w:lastColumn="0" w:noHBand="0" w:noVBand="1"/>
+      </w:tblPr>
+      <w:tblGrid>
+        <w:gridCol w:w="1696"/>
+        <w:gridCol w:w="709"/>
+        <w:gridCol w:w="709"/>
+        <w:gridCol w:w="709"/>
+        <w:gridCol w:w="708"/>
+        <w:gridCol w:w="709"/>
+        <w:gridCol w:w="709"/>
+        <w:gridCol w:w="709"/>
+        <w:gridCol w:w="708"/>
+        <w:gridCol w:w="709"/>
+        <w:gridCol w:w="709"/>
+      </w:tblGrid>
+      <w:tr>
+        <w:tc>
+          <w:tcPr>
+            <w:tcW w:w="1696" w:type="dxa"/>
+            <w:tcBorders>
+              <w:top w:val="single" w:sz="12" w:space="0" w:color="auto"/>
+              <w:left w:val="single" w:sz="12" w:space="0" w:color="auto"/>
+              <w:bottom w:val="single" w:sz="12" w:space="0" w:color="auto"/>
+              <w:right w:val="single" w:sz="12" w:space="0" w:color="auto"/>
+            </w:tcBorders>
+          </w:tcPr>
+          <w:p>
+            <w:pPr>
+              <w:pStyle w:val="MyStyle"/>
+              <w:spacing w:after="0"/>
+              <w:rPr>
+                <w:sz w:val="20"/>
+                <w:szCs w:val="20"/>
+              </w:rPr>
+            </w:pPr>
+            <w:r>
+              <w:rPr>
+                <w:sz w:val="20"/>
+                <w:szCs w:val="20"/>
+              </w:rPr>
+              <w:t>Task</w:t>
+            </w:r>
+          </w:p>
+        </w:tc>
+        <w:tc>
+          <w:tcPr>
+            <w:tcW w:w="709" w:type="dxa"/>
+            <w:tcBorders>
+              <w:top w:val="single" w:sz="12" w:space="0" w:color="auto"/>
+              <w:left w:val="single" w:sz="12" w:space="0" w:color="auto"/>
+              <w:bottom w:val="single" w:sz="12" w:space="0" w:color="auto"/>
+              <w:right w:val="single" w:sz="12" w:space="0" w:color="auto"/>
+            </w:tcBorders>
+          </w:tcPr>
+          <w:p>
+            <w:pPr>
+              <w:pStyle w:val="MyStyle"/>
+              <w:spacing w:after="0"/>
+              <w:rPr>
+                <w:sz w:val="20"/>
+                <w:szCs w:val="20"/>
+              </w:rPr>
+            </w:pPr>
+            <w:r>
+              <w:rPr>
+                <w:sz w:val="20"/>
+                <w:szCs w:val="20"/>
+              </w:rPr>
+              <w:t>Week 1</w:t>
+            </w:r>
+          </w:p>
+        </w:tc>
+        <w:tc>
+          <w:tcPr>
+            <w:tcW w:w="709" w:type="dxa"/>
+            <w:tcBorders>
+              <w:top w:val="single" w:sz="12" w:space="0" w:color="auto"/>
+              <w:left w:val="single" w:sz="12" w:space="0" w:color="auto"/>
+              <w:bottom w:val="single" w:sz="12" w:space="0" w:color="auto"/>
+              <w:right w:val="single" w:sz="12" w:space="0" w:color="auto"/>
+            </w:tcBorders>
+          </w:tcPr>
+          <w:p>
+            <w:pPr>
+              <w:pStyle w:val="MyStyle"/>
+              <w:spacing w:after="0"/>
+              <w:rPr>
+                <w:sz w:val="20"/>
+                <w:szCs w:val="20"/>
+              </w:rPr>
+            </w:pPr>
+            <w:r>
+              <w:rPr>
+                <w:sz w:val="20"/>
+                <w:szCs w:val="20"/>
+              </w:rPr>
+              <w:t>Week 2</w:t>
+            </w:r>
+          </w:p>
+        </w:tc>
+        <w:tc>
+          <w:tcPr>
+            <w:tcW w:w="709" w:type="dxa"/>
+            <w:tcBorders>
+              <w:top w:val="single" w:sz="12" w:space="0" w:color="auto"/>
+              <w:left w:val="single" w:sz="12" w:space="0" w:color="auto"/>
+              <w:bottom w:val="single" w:sz="12" w:space="0" w:color="auto"/>
+              <w:right w:val="single" w:sz="12" w:space="0" w:color="auto"/>
+            </w:tcBorders>
+          </w:tcPr>
+          <w:p>
+            <w:pPr>
+              <w:pStyle w:val="MyStyle"/>
+              <w:spacing w:after="0"/>
+              <w:rPr>
+                <w:sz w:val="20"/>
+                <w:szCs w:val="20"/>
+              </w:rPr>
+            </w:pPr>
+            <w:r>
+              <w:rPr>
+                <w:sz w:val="20"/>
+                <w:szCs w:val="20"/>
+              </w:rPr>
+              <w:t>Week 3</w:t>
+            </w:r>
+          </w:p>
+        </w:tc>
+        <w:tc>
+          <w:tcPr>
+            <w:tcW w:w="708" w:type="dxa"/>
+            <w:tcBorders>
+              <w:top w:val="single" w:sz="12" w:space="0" w:color="auto"/>
+              <w:left w:val="single" w:sz="12" w:space="0" w:color="auto"/>
+              <w:bottom w:val="single" w:sz="12" w:space="0" w:color="auto"/>
+              <w:right w:val="single" w:sz="12" w:space="0" w:color="auto"/>
+            </w:tcBorders>
+          </w:tcPr>
+          <w:p>
+            <w:pPr>
+              <w:pStyle w:val="MyStyle"/>
+              <w:spacing w:after="0"/>
+              <w:rPr>
+                <w:sz w:val="20"/>
+                <w:szCs w:val="20"/>
+              </w:rPr>
+            </w:pPr>
+            <w:r>
+              <w:rPr>
+                <w:sz w:val="20"/>
+                <w:szCs w:val="20"/>
+              </w:rPr>
+              <w:t>Week 4</w:t>
+            </w:r>
+          </w:p>
+        </w:tc>
+        <w:tc>
+          <w:tcPr>
+            <w:tcW w:w="709" w:type="dxa"/>
+            <w:tcBorders>
+              <w:top w:val="single" w:sz="12" w:space="0" w:color="auto"/>
+              <w:left w:val="single" w:sz="12" w:space="0" w:color="auto"/>
+              <w:bottom w:val="single" w:sz="12" w:space="0" w:color="auto"/>
+              <w:right w:val="single" w:sz="12" w:space="0" w:color="auto"/>
+            </w:tcBorders>
+          </w:tcPr>
+          <w:p>
+            <w:pPr>
+              <w:pStyle w:val="MyStyle"/>
+              <w:spacing w:after="0"/>
+              <w:rPr>
+                <w:sz w:val="20"/>
+                <w:szCs w:val="20"/>
+              </w:rPr>
+            </w:pPr>
+            <w:r>
+              <w:rPr>
+                <w:sz w:val="20"/>
+                <w:szCs w:val="20"/>
+              </w:rPr>
+              <w:t>Week 5</w:t>
+            </w:r>
+          </w:p>
+        </w:tc>
+        <w:tc>
+          <w:tcPr>
+            <w:tcW w:w="709" w:type="dxa"/>
+            <w:tcBorders>
+              <w:top w:val="single" w:sz="12" w:space="0" w:color="auto"/>
+              <w:left w:val="single" w:sz="12" w:space="0" w:color="auto"/>
+              <w:bottom w:val="single" w:sz="12" w:space="0" w:color="auto"/>
+              <w:right w:val="single" w:sz="12" w:space="0" w:color="auto"/>
+            </w:tcBorders>
+          </w:tcPr>
+          <w:p>
+            <w:pPr>
+              <w:pStyle w:val="MyStyle"/>
+              <w:spacing w:after="0"/>
+              <w:rPr>
+                <w:sz w:val="20"/>
+                <w:szCs w:val="20"/>
+              </w:rPr>
+            </w:pPr>
+            <w:r>
+              <w:rPr>
+                <w:sz w:val="20"/>
+                <w:szCs w:val="20"/>
+              </w:rPr>
+              <w:t>Week 6</w:t>
+            </w:r>
+          </w:p>
+        </w:tc>
+        <w:tc>
+          <w:tcPr>
+            <w:tcW w:w="709" w:type="dxa"/>
+            <w:tcBorders>
+              <w:top w:val="single" w:sz="12" w:space="0" w:color="auto"/>
+              <w:left w:val="single" w:sz="12" w:space="0" w:color="auto"/>
+              <w:bottom w:val="single" w:sz="12" w:space="0" w:color="auto"/>
+              <w:right w:val="single" w:sz="12" w:space="0" w:color="auto"/>
+            </w:tcBorders>
+          </w:tcPr>
+          <w:p>
+            <w:pPr>
+              <w:pStyle w:val="MyStyle"/>
+              <w:spacing w:after="0"/>
+              <w:rPr>
+                <w:sz w:val="20"/>
+                <w:szCs w:val="20"/>
+              </w:rPr>
+            </w:pPr>
+            <w:r>
+              <w:rPr>
+                <w:sz w:val="20"/>
+                <w:szCs w:val="20"/>
+              </w:rPr>
+              <w:t>Week 7</w:t>
+            </w:r>
+          </w:p>
+        </w:tc>
+        <w:tc>
+          <w:tcPr>
+            <w:tcW w:w="708" w:type="dxa"/>
+            <w:tcBorders>
+              <w:top w:val="single" w:sz="12" w:space="0" w:color="auto"/>
+              <w:left w:val="single" w:sz="12" w:space="0" w:color="auto"/>
+              <w:bottom w:val="single" w:sz="12" w:space="0" w:color="auto"/>
+              <w:right w:val="single" w:sz="12" w:space="0" w:color="auto"/>
+            </w:tcBorders>
+          </w:tcPr>
+          <w:p>
+            <w:pPr>
+              <w:pStyle w:val="MyStyle"/>
+              <w:spacing w:after="0"/>
+              <w:rPr>
+                <w:sz w:val="20"/>
+                <w:szCs w:val="20"/>
+              </w:rPr>
+            </w:pPr>
+            <w:r>
+              <w:rPr>
+                <w:sz w:val="20"/>
+                <w:szCs w:val="20"/>
+              </w:rPr>
+              <w:t>Week 8</w:t>
+            </w:r>
+          </w:p>
+        </w:tc>
+        <w:tc>
+          <w:tcPr>
+            <w:tcW w:w="709" w:type="dxa"/>
+            <w:tcBorders>
+              <w:top w:val="single" w:sz="12" w:space="0" w:color="auto"/>
+              <w:left w:val="single" w:sz="12" w:space="0" w:color="auto"/>
+              <w:bottom w:val="single" w:sz="12" w:space="0" w:color="auto"/>
+              <w:right w:val="single" w:sz="12" w:space="0" w:color="auto"/>
+            </w:tcBorders>
+          </w:tcPr>
+          <w:p>
+            <w:pPr>
+              <w:pStyle w:val="MyStyle"/>
+              <w:spacing w:after="0"/>
+              <w:rPr>
+                <w:sz w:val="20"/>
+                <w:szCs w:val="20"/>
+              </w:rPr>
+            </w:pPr>
+            <w:r>
+              <w:rPr>
+                <w:sz w:val="20"/>
+                <w:szCs w:val="20"/>
+              </w:rPr>
+              <w:t>Week 9</w:t>
+            </w:r>
+          </w:p>
+        </w:tc>
+        <w:tc>
+          <w:tcPr>
+            <w:tcW w:w="709" w:type="dxa"/>
+            <w:tcBorders>
+              <w:top w:val="single" w:sz="12" w:space="0" w:color="auto"/>
+              <w:left w:val="single" w:sz="12" w:space="0" w:color="auto"/>
+              <w:bottom w:val="single" w:sz="12" w:space="0" w:color="auto"/>
+              <w:right w:val="single" w:sz="12" w:space="0" w:color="auto"/>
+            </w:tcBorders>
+          </w:tcPr>
+          <w:p>
+            <w:pPr>
+              <w:pStyle w:val="MyStyle"/>
+              <w:spacing w:after="0"/>
+              <w:rPr>
+                <w:sz w:val="20"/>
+                <w:szCs w:val="20"/>
+              </w:rPr>
+            </w:pPr>
+            <w:r>
+              <w:rPr>
+                <w:sz w:val="20"/>
+                <w:szCs w:val="20"/>
+              </w:rPr>
+              <w:t>Week 10</w:t>
+            </w:r>
+          </w:p>
+        </w:tc>
+      </w:tr>
+      <w:tr>
+        <w:tc>
+          <w:tcPr>
+            <w:tcW w:w="1696" w:type="dxa"/>
+            <w:tcBorders>
+              <w:top w:val="single" w:sz="12" w:space="0" w:color="auto"/>
+              <w:left w:val="single" w:sz="12" w:space="0" w:color="auto"/>
+              <w:bottom w:val="single" w:sz="12" w:space="0" w:color="auto"/>
+              <w:right w:val="single" w:sz="12" w:space="0" w:color="auto"/>
+            </w:tcBorders>
+          </w:tcPr>
+          <w:p>
+            <w:pPr>
+              <w:pStyle w:val="MyStyle"/>
+              <w:spacing w:after="0"/>
+              <w:rPr>
+                <w:sz w:val="20"/>
+                <w:szCs w:val="20"/>
+              </w:rPr>
+            </w:pPr>
+            <w:r>
+              <w:rPr>
+                <w:sz w:val="20"/>
+                <w:szCs w:val="20"/>
+              </w:rPr>
+              <w:t>GDD</w:t>
+            </w:r>
+          </w:p>
+        </w:tc>
+        <w:tc>
+          <w:tcPr>
+            <w:tcW w:w="709" w:type="dxa"/>
+            <w:tcBorders>
+              <w:top w:val="single" w:sz="12" w:space="0" w:color="auto"/>
+              <w:left w:val="single" w:sz="12" w:space="0" w:color="auto"/>
+            </w:tcBorders>
+            <w:shd w:val="clear" w:color="auto" w:fill="C00000"/>
+          </w:tcPr>
+          <w:p>
+            <w:pPr>
+              <w:pStyle w:val="MyStyle"/>
+              <w:spacing w:after="0"/>
+              <w:rPr>
+                <w:sz w:val="20"/>
+                <w:szCs w:val="20"/>
+              </w:rPr>
+            </w:pPr>
+          </w:p>
+        </w:tc>
+        <w:tc>
+          <w:tcPr>
+            <w:tcW w:w="709" w:type="dxa"/>
+            <w:tcBorders>
+              <w:top w:val="single" w:sz="12" w:space="0" w:color="auto"/>
+            </w:tcBorders>
+            <w:shd w:val="clear" w:color="auto" w:fill="C00000"/>
+          </w:tcPr>
+          <w:p>
+            <w:pPr>
+              <w:pStyle w:val="MyStyle"/>
+              <w:spacing w:after="0"/>
+              <w:rPr>
+                <w:sz w:val="20"/>
+                <w:szCs w:val="20"/>
+              </w:rPr>
+            </w:pPr>
+          </w:p>
+        </w:tc>
+        <w:tc>
+          <w:tcPr>
+            <w:tcW w:w="709" w:type="dxa"/>
+            <w:tcBorders>
+              <w:top w:val="single" w:sz="12" w:space="0" w:color="auto"/>
+            </w:tcBorders>
+            <w:shd w:val="clear" w:color="auto" w:fill="C00000"/>
+          </w:tcPr>
+          <w:p>
+            <w:pPr>
+              <w:pStyle w:val="MyStyle"/>
+              <w:spacing w:after="0"/>
+              <w:rPr>
+                <w:sz w:val="20"/>
+                <w:szCs w:val="20"/>
+              </w:rPr>
+            </w:pPr>
+          </w:p>
+        </w:tc>
+        <w:tc>
+          <w:tcPr>
+            <w:tcW w:w="708" w:type="dxa"/>
+            <w:tcBorders>
+              <w:top w:val="single" w:sz="12" w:space="0" w:color="auto"/>
+            </w:tcBorders>
+            <w:shd w:val="clear" w:color="auto" w:fill="C00000"/>
+          </w:tcPr>
+          <w:p>
+            <w:pPr>
+              <w:pStyle w:val="MyStyle"/>
+              <w:spacing w:after="0"/>
+              <w:rPr>
+                <w:sz w:val="20"/>
+                <w:szCs w:val="20"/>
+              </w:rPr>
+            </w:pPr>
+          </w:p>
+        </w:tc>
+        <w:tc>
+          <w:tcPr>
+            <w:tcW w:w="709" w:type="dxa"/>
+            <w:tcBorders>
+              <w:top w:val="single" w:sz="12" w:space="0" w:color="auto"/>
+            </w:tcBorders>
+            <w:shd w:val="clear" w:color="auto" w:fill="C00000"/>
+          </w:tcPr>
+          <w:p>
+            <w:pPr>
+              <w:pStyle w:val="MyStyle"/>
+              <w:spacing w:after="0"/>
+              <w:rPr>
+                <w:sz w:val="20"/>
+                <w:szCs w:val="20"/>
+              </w:rPr>
+            </w:pPr>
+          </w:p>
+        </w:tc>
+        <w:tc>
+          <w:tcPr>
+            <w:tcW w:w="709" w:type="dxa"/>
+            <w:tcBorders>
+              <w:top w:val="single" w:sz="12" w:space="0" w:color="auto"/>
+            </w:tcBorders>
+            <w:shd w:val="clear" w:color="auto" w:fill="C00000"/>
+          </w:tcPr>
+          <w:p>
+            <w:pPr>
+              <w:pStyle w:val="MyStyle"/>
+              <w:spacing w:after="0"/>
+              <w:rPr>
+                <w:sz w:val="20"/>
+                <w:szCs w:val="20"/>
+              </w:rPr>
+            </w:pPr>
+          </w:p>
+        </w:tc>
+        <w:tc>
+          <w:tcPr>
+            <w:tcW w:w="709" w:type="dxa"/>
+            <w:tcBorders>
+              <w:top w:val="single" w:sz="12" w:space="0" w:color="auto"/>
+            </w:tcBorders>
+            <w:shd w:val="clear" w:color="auto" w:fill="C00000"/>
+          </w:tcPr>
+          <w:p>
+            <w:pPr>
+              <w:pStyle w:val="MyStyle"/>
+              <w:spacing w:after="0"/>
+              <w:rPr>
+                <w:sz w:val="20"/>
+                <w:szCs w:val="20"/>
+              </w:rPr>
+            </w:pPr>
+          </w:p>
+        </w:tc>
+        <w:tc>
+          <w:tcPr>
+            <w:tcW w:w="708" w:type="dxa"/>
+            <w:tcBorders>
+              <w:top w:val="single" w:sz="12" w:space="0" w:color="auto"/>
+            </w:tcBorders>
+            <w:shd w:val="clear" w:color="auto" w:fill="C00000"/>
+          </w:tcPr>
+          <w:p>
+            <w:pPr>
+              <w:pStyle w:val="MyStyle"/>
+              <w:spacing w:after="0"/>
+              <w:rPr>
+                <w:sz w:val="20"/>
+                <w:szCs w:val="20"/>
+              </w:rPr>
+            </w:pPr>
+          </w:p>
+        </w:tc>
+        <w:tc>
+          <w:tcPr>
+            <w:tcW w:w="709" w:type="dxa"/>
+            <w:tcBorders>
+              <w:top w:val="single" w:sz="12" w:space="0" w:color="auto"/>
+            </w:tcBorders>
+            <w:shd w:val="clear" w:color="auto" w:fill="C00000"/>
+          </w:tcPr>
+          <w:p>
+            <w:pPr>
+              <w:pStyle w:val="MyStyle"/>
+              <w:spacing w:after="0"/>
+              <w:rPr>
+                <w:sz w:val="20"/>
+                <w:szCs w:val="20"/>
+              </w:rPr>
+            </w:pPr>
+          </w:p>
+        </w:tc>
+        <w:tc>
+          <w:tcPr>
+            <w:tcW w:w="709" w:type="dxa"/>
+            <w:tcBorders>
+              <w:top w:val="single" w:sz="12" w:space="0" w:color="auto"/>
+            </w:tcBorders>
+            <w:shd w:val="clear" w:color="auto" w:fill="auto"/>
+          </w:tcPr>
+          <w:p>
+            <w:pPr>
+              <w:pStyle w:val="MyStyle"/>
+              <w:spacing w:after="0"/>
+              <w:rPr>
+                <w:sz w:val="20"/>
+                <w:szCs w:val="20"/>
+              </w:rPr>
+            </w:pPr>
+          </w:p>
+        </w:tc>
+      </w:tr>
+      <w:tr>
+        <w:tc>
+          <w:tcPr>
+            <w:tcW w:w="1696" w:type="dxa"/>
+            <w:tcBorders>
+              <w:top w:val="single" w:sz="12" w:space="0" w:color="auto"/>
+              <w:left w:val="single" w:sz="12" w:space="0" w:color="auto"/>
+              <w:bottom w:val="single" w:sz="12" w:space="0" w:color="auto"/>
+              <w:right w:val="single" w:sz="12" w:space="0" w:color="auto"/>
+            </w:tcBorders>
+          </w:tcPr>
+          <w:p>
+            <w:pPr>
+              <w:pStyle w:val="MyStyle"/>
+              <w:spacing w:after="0"/>
+              <w:rPr>
+                <w:sz w:val="20"/>
+                <w:szCs w:val="20"/>
+              </w:rPr>
+            </w:pPr>
+            <w:r>
+              <w:rPr>
+                <w:sz w:val="20"/>
+                <w:szCs w:val="20"/>
+              </w:rPr>
+              <w:t>Overview</w:t>
+            </w:r>
+          </w:p>
+        </w:tc>
+        <w:tc>
+          <w:tcPr>
+            <w:tcW w:w="709" w:type="dxa"/>
+            <w:tcBorders>
+              <w:left w:val="single" w:sz="12" w:space="0" w:color="auto"/>
+            </w:tcBorders>
+            <w:shd w:val="clear" w:color="auto" w:fill="FF0000"/>
+          </w:tcPr>
+          <w:p>
+            <w:pPr>
+              <w:pStyle w:val="MyStyle"/>
+              <w:spacing w:after="0"/>
+              <w:rPr>
+                <w:sz w:val="20"/>
+                <w:szCs w:val="20"/>
+              </w:rPr>
+            </w:pPr>
+          </w:p>
+        </w:tc>
+        <w:tc>
+          <w:tcPr>
+            <w:tcW w:w="709" w:type="dxa"/>
+            <w:shd w:val="clear" w:color="auto" w:fill="FF0000"/>
+          </w:tcPr>
+          <w:p>
+            <w:pPr>
+              <w:pStyle w:val="MyStyle"/>
+              <w:spacing w:after="0"/>
+              <w:rPr>
+                <w:sz w:val="20"/>
+                <w:szCs w:val="20"/>
+              </w:rPr>
+            </w:pPr>
+          </w:p>
+        </w:tc>
+        <w:tc>
+          <w:tcPr>
+            <w:tcW w:w="709" w:type="dxa"/>
+          </w:tcPr>
+          <w:p>
+            <w:pPr>
+              <w:pStyle w:val="MyStyle"/>
+              <w:spacing w:after="0"/>
+              <w:rPr>
+                <w:sz w:val="20"/>
+                <w:szCs w:val="20"/>
+              </w:rPr>
+            </w:pPr>
+          </w:p>
+        </w:tc>
+        <w:tc>
+          <w:tcPr>
+            <w:tcW w:w="708" w:type="dxa"/>
+          </w:tcPr>
+          <w:p>
+            <w:pPr>
+              <w:pStyle w:val="MyStyle"/>
+              <w:spacing w:after="0"/>
+              <w:rPr>
+                <w:sz w:val="20"/>
+                <w:szCs w:val="20"/>
+              </w:rPr>
+            </w:pPr>
+          </w:p>
+        </w:tc>
+        <w:tc>
+          <w:tcPr>
+            <w:tcW w:w="709" w:type="dxa"/>
+          </w:tcPr>
+          <w:p>
+            <w:pPr>
+              <w:pStyle w:val="MyStyle"/>
+              <w:spacing w:after="0"/>
+              <w:rPr>
+                <w:sz w:val="20"/>
+                <w:szCs w:val="20"/>
+              </w:rPr>
+            </w:pPr>
+          </w:p>
+        </w:tc>
+        <w:tc>
+          <w:tcPr>
+            <w:tcW w:w="709" w:type="dxa"/>
+          </w:tcPr>
+          <w:p>
+            <w:pPr>
+              <w:pStyle w:val="MyStyle"/>
+              <w:spacing w:after="0"/>
+              <w:rPr>
+                <w:sz w:val="20"/>
+                <w:szCs w:val="20"/>
+              </w:rPr>
+            </w:pPr>
+          </w:p>
+        </w:tc>
+        <w:tc>
+          <w:tcPr>
+            <w:tcW w:w="709" w:type="dxa"/>
+          </w:tcPr>
+          <w:p>
+            <w:pPr>
+              <w:pStyle w:val="MyStyle"/>
+              <w:spacing w:after="0"/>
+              <w:rPr>
+                <w:sz w:val="20"/>
+                <w:szCs w:val="20"/>
+              </w:rPr>
+            </w:pPr>
+          </w:p>
+        </w:tc>
+        <w:tc>
+          <w:tcPr>
+            <w:tcW w:w="708" w:type="dxa"/>
+          </w:tcPr>
+          <w:p>
+            <w:pPr>
+              <w:pStyle w:val="MyStyle"/>
+              <w:spacing w:after="0"/>
+              <w:rPr>
+                <w:sz w:val="20"/>
+                <w:szCs w:val="20"/>
+              </w:rPr>
+            </w:pPr>
+          </w:p>
+        </w:tc>
+        <w:tc>
+          <w:tcPr>
+            <w:tcW w:w="709" w:type="dxa"/>
+          </w:tcPr>
+          <w:p>
+            <w:pPr>
+              <w:pStyle w:val="MyStyle"/>
+              <w:spacing w:after="0"/>
+              <w:rPr>
+                <w:sz w:val="20"/>
+                <w:szCs w:val="20"/>
+              </w:rPr>
+            </w:pPr>
+          </w:p>
+        </w:tc>
+        <w:tc>
+          <w:tcPr>
+            <w:tcW w:w="709" w:type="dxa"/>
+          </w:tcPr>
+          <w:p>
+            <w:pPr>
+              <w:pStyle w:val="MyStyle"/>
+              <w:spacing w:after="0"/>
+              <w:rPr>
+                <w:sz w:val="20"/>
+                <w:szCs w:val="20"/>
+              </w:rPr>
+            </w:pPr>
+          </w:p>
+        </w:tc>
+      </w:tr>
+      <w:tr>
+        <w:tc>
+          <w:tcPr>
+            <w:tcW w:w="1696" w:type="dxa"/>
+            <w:tcBorders>
+              <w:top w:val="single" w:sz="12" w:space="0" w:color="auto"/>
+              <w:left w:val="single" w:sz="12" w:space="0" w:color="auto"/>
+              <w:bottom w:val="single" w:sz="12" w:space="0" w:color="auto"/>
+              <w:right w:val="single" w:sz="12" w:space="0" w:color="auto"/>
+            </w:tcBorders>
+          </w:tcPr>
+          <w:p>
+            <w:pPr>
+              <w:pStyle w:val="MyStyle"/>
+              <w:spacing w:after="0"/>
+              <w:rPr>
+                <w:sz w:val="20"/>
+                <w:szCs w:val="20"/>
+              </w:rPr>
+            </w:pPr>
+            <w:r>
+              <w:rPr>
+                <w:sz w:val="20"/>
+                <w:szCs w:val="20"/>
+              </w:rPr>
+              <w:t>Story</w:t>
+            </w:r>
+          </w:p>
+        </w:tc>
+        <w:tc>
+          <w:tcPr>
+            <w:tcW w:w="709" w:type="dxa"/>
+            <w:tcBorders>
+              <w:left w:val="single" w:sz="12" w:space="0" w:color="auto"/>
+            </w:tcBorders>
+          </w:tcPr>
+          <w:p>
+            <w:pPr>
+              <w:pStyle w:val="MyStyle"/>
+              <w:spacing w:after="0"/>
+              <w:rPr>
+                <w:sz w:val="20"/>
+                <w:szCs w:val="20"/>
+              </w:rPr>
+            </w:pPr>
+          </w:p>
+        </w:tc>
+        <w:tc>
+          <w:tcPr>
+            <w:tcW w:w="709" w:type="dxa"/>
+            <w:shd w:val="clear" w:color="auto" w:fill="FFC000"/>
+          </w:tcPr>
+          <w:p>
+            <w:pPr>
+              <w:pStyle w:val="MyStyle"/>
+              <w:spacing w:after="0"/>
+              <w:rPr>
+                <w:sz w:val="20"/>
+                <w:szCs w:val="20"/>
+              </w:rPr>
+            </w:pPr>
+          </w:p>
+        </w:tc>
+        <w:tc>
+          <w:tcPr>
+            <w:tcW w:w="709" w:type="dxa"/>
+            <w:shd w:val="clear" w:color="auto" w:fill="FFC000"/>
+          </w:tcPr>
+          <w:p>
+            <w:pPr>
+              <w:pStyle w:val="MyStyle"/>
+              <w:spacing w:after="0"/>
+              <w:rPr>
+                <w:sz w:val="20"/>
+                <w:szCs w:val="20"/>
+              </w:rPr>
+            </w:pPr>
+          </w:p>
+        </w:tc>
+        <w:tc>
+          <w:tcPr>
+            <w:tcW w:w="708" w:type="dxa"/>
+          </w:tcPr>
+          <w:p>
+            <w:pPr>
+              <w:pStyle w:val="MyStyle"/>
+              <w:spacing w:after="0"/>
+              <w:rPr>
+                <w:sz w:val="20"/>
+                <w:szCs w:val="20"/>
+              </w:rPr>
+            </w:pPr>
+          </w:p>
+        </w:tc>
+        <w:tc>
+          <w:tcPr>
+            <w:tcW w:w="709" w:type="dxa"/>
+          </w:tcPr>
+          <w:p>
+            <w:pPr>
+              <w:pStyle w:val="MyStyle"/>
+              <w:spacing w:after="0"/>
+              <w:rPr>
+                <w:sz w:val="20"/>
+                <w:szCs w:val="20"/>
+              </w:rPr>
+            </w:pPr>
+          </w:p>
+        </w:tc>
+        <w:tc>
+          <w:tcPr>
+            <w:tcW w:w="709" w:type="dxa"/>
+          </w:tcPr>
+          <w:p>
+            <w:pPr>
+              <w:pStyle w:val="MyStyle"/>
+              <w:spacing w:after="0"/>
+              <w:rPr>
+                <w:sz w:val="20"/>
+                <w:szCs w:val="20"/>
+              </w:rPr>
+            </w:pPr>
+          </w:p>
+        </w:tc>
+        <w:tc>
+          <w:tcPr>
+            <w:tcW w:w="709" w:type="dxa"/>
+          </w:tcPr>
+          <w:p>
+            <w:pPr>
+              <w:pStyle w:val="MyStyle"/>
+              <w:spacing w:after="0"/>
+              <w:rPr>
+                <w:sz w:val="20"/>
+                <w:szCs w:val="20"/>
+              </w:rPr>
+            </w:pPr>
+          </w:p>
+        </w:tc>
+        <w:tc>
+          <w:tcPr>
+            <w:tcW w:w="708" w:type="dxa"/>
+          </w:tcPr>
+          <w:p>
+            <w:pPr>
+              <w:pStyle w:val="MyStyle"/>
+              <w:spacing w:after="0"/>
+              <w:rPr>
+                <w:sz w:val="20"/>
+                <w:szCs w:val="20"/>
+              </w:rPr>
+            </w:pPr>
+          </w:p>
+        </w:tc>
+        <w:tc>
+          <w:tcPr>
+            <w:tcW w:w="709" w:type="dxa"/>
+          </w:tcPr>
+          <w:p>
+            <w:pPr>
+              <w:pStyle w:val="MyStyle"/>
+              <w:spacing w:after="0"/>
+              <w:rPr>
+                <w:sz w:val="20"/>
+                <w:szCs w:val="20"/>
+              </w:rPr>
+            </w:pPr>
+          </w:p>
+        </w:tc>
+        <w:tc>
+          <w:tcPr>
+            <w:tcW w:w="709" w:type="dxa"/>
+          </w:tcPr>
+          <w:p>
+            <w:pPr>
+              <w:pStyle w:val="MyStyle"/>
+              <w:spacing w:after="0"/>
+              <w:rPr>
+                <w:sz w:val="20"/>
+                <w:szCs w:val="20"/>
+              </w:rPr>
+            </w:pPr>
+          </w:p>
+        </w:tc>
+      </w:tr>
+      <w:tr>
+        <w:tc>
+          <w:tcPr>
+            <w:tcW w:w="1696" w:type="dxa"/>
+            <w:tcBorders>
+              <w:top w:val="single" w:sz="12" w:space="0" w:color="auto"/>
+              <w:left w:val="single" w:sz="12" w:space="0" w:color="auto"/>
+              <w:bottom w:val="single" w:sz="12" w:space="0" w:color="auto"/>
+              <w:right w:val="single" w:sz="12" w:space="0" w:color="auto"/>
+            </w:tcBorders>
+          </w:tcPr>
+          <w:p>
+            <w:pPr>
+              <w:pStyle w:val="MyStyle"/>
+              <w:spacing w:after="0"/>
+              <w:rPr>
+                <w:sz w:val="20"/>
+                <w:szCs w:val="20"/>
+              </w:rPr>
+            </w:pPr>
+            <w:r>
+              <w:rPr>
+                <w:sz w:val="20"/>
+                <w:szCs w:val="20"/>
+              </w:rPr>
+              <w:t>Concept Art/Mood Board</w:t>
+            </w:r>
+          </w:p>
+        </w:tc>
+        <w:tc>
+          <w:tcPr>
+            <w:tcW w:w="709" w:type="dxa"/>
+            <w:tcBorders>
+              <w:left w:val="single" w:sz="12" w:space="0" w:color="auto"/>
+            </w:tcBorders>
+          </w:tcPr>
+          <w:p>
+            <w:pPr>
+              <w:pStyle w:val="MyStyle"/>
+              <w:spacing w:after="0"/>
+              <w:rPr>
+                <w:sz w:val="20"/>
+                <w:szCs w:val="20"/>
+              </w:rPr>
+            </w:pPr>
+          </w:p>
+        </w:tc>
+        <w:tc>
+          <w:tcPr>
+            <w:tcW w:w="709" w:type="dxa"/>
+            <w:shd w:val="clear" w:color="auto" w:fill="FFFF00"/>
+          </w:tcPr>
+          <w:p>
+            <w:pPr>
+              <w:pStyle w:val="MyStyle"/>
+              <w:spacing w:after="0"/>
+              <w:rPr>
+                <w:sz w:val="20"/>
+                <w:szCs w:val="20"/>
+              </w:rPr>
+            </w:pPr>
+          </w:p>
+        </w:tc>
+        <w:tc>
+          <w:tcPr>
+            <w:tcW w:w="709" w:type="dxa"/>
+            <w:shd w:val="clear" w:color="auto" w:fill="FFFF00"/>
+          </w:tcPr>
+          <w:p>
+            <w:pPr>
+              <w:pStyle w:val="MyStyle"/>
+              <w:spacing w:after="0"/>
+              <w:rPr>
+                <w:sz w:val="20"/>
+                <w:szCs w:val="20"/>
+              </w:rPr>
+            </w:pPr>
+          </w:p>
+        </w:tc>
+        <w:tc>
+          <w:tcPr>
+            <w:tcW w:w="708" w:type="dxa"/>
+            <w:shd w:val="clear" w:color="auto" w:fill="FFFF00"/>
+          </w:tcPr>
+          <w:p>
+            <w:pPr>
+              <w:pStyle w:val="MyStyle"/>
+              <w:spacing w:after="0"/>
+              <w:rPr>
+                <w:sz w:val="20"/>
+                <w:szCs w:val="20"/>
+              </w:rPr>
+            </w:pPr>
+          </w:p>
+        </w:tc>
+        <w:tc>
+          <w:tcPr>
+            <w:tcW w:w="709" w:type="dxa"/>
+          </w:tcPr>
+          <w:p>
+            <w:pPr>
+              <w:pStyle w:val="MyStyle"/>
+              <w:spacing w:after="0"/>
+              <w:rPr>
+                <w:sz w:val="20"/>
+                <w:szCs w:val="20"/>
+              </w:rPr>
+            </w:pPr>
+          </w:p>
+        </w:tc>
+        <w:tc>
+          <w:tcPr>
+            <w:tcW w:w="709" w:type="dxa"/>
+          </w:tcPr>
+          <w:p>
+            <w:pPr>
+              <w:pStyle w:val="MyStyle"/>
+              <w:spacing w:after="0"/>
+              <w:rPr>
+                <w:sz w:val="20"/>
+                <w:szCs w:val="20"/>
+              </w:rPr>
+            </w:pPr>
+          </w:p>
+        </w:tc>
+        <w:tc>
+          <w:tcPr>
+            <w:tcW w:w="709" w:type="dxa"/>
+          </w:tcPr>
+          <w:p>
+            <w:pPr>
+              <w:pStyle w:val="MyStyle"/>
+              <w:spacing w:after="0"/>
+              <w:rPr>
+                <w:sz w:val="20"/>
+                <w:szCs w:val="20"/>
+              </w:rPr>
+            </w:pPr>
+          </w:p>
+        </w:tc>
+        <w:tc>
+          <w:tcPr>
+            <w:tcW w:w="708" w:type="dxa"/>
+          </w:tcPr>
+          <w:p>
+            <w:pPr>
+              <w:pStyle w:val="MyStyle"/>
+              <w:spacing w:after="0"/>
+              <w:rPr>
+                <w:sz w:val="20"/>
+                <w:szCs w:val="20"/>
+              </w:rPr>
+            </w:pPr>
+          </w:p>
+        </w:tc>
+        <w:tc>
+          <w:tcPr>
+            <w:tcW w:w="709" w:type="dxa"/>
+          </w:tcPr>
+          <w:p>
+            <w:pPr>
+              <w:pStyle w:val="MyStyle"/>
+              <w:spacing w:after="0"/>
+              <w:rPr>
+                <w:sz w:val="20"/>
+                <w:szCs w:val="20"/>
+              </w:rPr>
+            </w:pPr>
+          </w:p>
+        </w:tc>
+        <w:tc>
+          <w:tcPr>
+            <w:tcW w:w="709" w:type="dxa"/>
+          </w:tcPr>
+          <w:p>
+            <w:pPr>
+              <w:pStyle w:val="MyStyle"/>
+              <w:spacing w:after="0"/>
+              <w:rPr>
+                <w:sz w:val="20"/>
+                <w:szCs w:val="20"/>
+              </w:rPr>
+            </w:pPr>
+          </w:p>
+        </w:tc>
+      </w:tr>
+      <w:tr>
+        <w:tc>
+          <w:tcPr>
+            <w:tcW w:w="1696" w:type="dxa"/>
+            <w:tcBorders>
+              <w:top w:val="single" w:sz="12" w:space="0" w:color="auto"/>
+              <w:left w:val="single" w:sz="12" w:space="0" w:color="auto"/>
+              <w:bottom w:val="single" w:sz="12" w:space="0" w:color="auto"/>
+              <w:right w:val="single" w:sz="12" w:space="0" w:color="auto"/>
+            </w:tcBorders>
+          </w:tcPr>
+          <w:p>
+            <w:pPr>
+              <w:pStyle w:val="MyStyle"/>
+              <w:spacing w:after="0"/>
+              <w:rPr>
+                <w:sz w:val="20"/>
+                <w:szCs w:val="20"/>
+              </w:rPr>
+            </w:pPr>
+            <w:r>
+              <w:rPr>
+                <w:sz w:val="20"/>
+                <w:szCs w:val="20"/>
+              </w:rPr>
+              <w:t>Mechanics</w:t>
+            </w:r>
+          </w:p>
+        </w:tc>
+        <w:tc>
+          <w:tcPr>
+            <w:tcW w:w="709" w:type="dxa"/>
+            <w:tcBorders>
+              <w:left w:val="single" w:sz="12" w:space="0" w:color="auto"/>
+            </w:tcBorders>
+          </w:tcPr>
+          <w:p>
+            <w:pPr>
+              <w:pStyle w:val="MyStyle"/>
+              <w:spacing w:after="0"/>
+              <w:rPr>
+                <w:sz w:val="20"/>
+                <w:szCs w:val="20"/>
+              </w:rPr>
+            </w:pPr>
+          </w:p>
+        </w:tc>
+        <w:tc>
+          <w:tcPr>
+            <w:tcW w:w="709" w:type="dxa"/>
+          </w:tcPr>
+          <w:p>
+            <w:pPr>
+              <w:pStyle w:val="MyStyle"/>
+              <w:spacing w:after="0"/>
+              <w:rPr>
+                <w:sz w:val="20"/>
+                <w:szCs w:val="20"/>
+              </w:rPr>
+            </w:pPr>
+          </w:p>
+        </w:tc>
+        <w:tc>
+          <w:tcPr>
+            <w:tcW w:w="709" w:type="dxa"/>
+            <w:shd w:val="clear" w:color="auto" w:fill="92D050"/>
+          </w:tcPr>
+          <w:p>
+            <w:pPr>
+              <w:pStyle w:val="MyStyle"/>
+              <w:spacing w:after="0"/>
+              <w:rPr>
+                <w:sz w:val="20"/>
+                <w:szCs w:val="20"/>
+              </w:rPr>
+            </w:pPr>
+          </w:p>
+        </w:tc>
+        <w:tc>
+          <w:tcPr>
+            <w:tcW w:w="708" w:type="dxa"/>
+          </w:tcPr>
+          <w:p>
+            <w:pPr>
+              <w:pStyle w:val="MyStyle"/>
+              <w:spacing w:after="0"/>
+              <w:rPr>
+                <w:sz w:val="20"/>
+                <w:szCs w:val="20"/>
+              </w:rPr>
+            </w:pPr>
+          </w:p>
+        </w:tc>
+        <w:tc>
+          <w:tcPr>
+            <w:tcW w:w="709" w:type="dxa"/>
+          </w:tcPr>
+          <w:p>
+            <w:pPr>
+              <w:pStyle w:val="MyStyle"/>
+              <w:spacing w:after="0"/>
+              <w:rPr>
+                <w:sz w:val="20"/>
+                <w:szCs w:val="20"/>
+              </w:rPr>
+            </w:pPr>
+          </w:p>
+        </w:tc>
+        <w:tc>
+          <w:tcPr>
+            <w:tcW w:w="709" w:type="dxa"/>
+          </w:tcPr>
+          <w:p>
+            <w:pPr>
+              <w:pStyle w:val="MyStyle"/>
+              <w:spacing w:after="0"/>
+              <w:rPr>
+                <w:sz w:val="20"/>
+                <w:szCs w:val="20"/>
+              </w:rPr>
+            </w:pPr>
+          </w:p>
+        </w:tc>
+        <w:tc>
+          <w:tcPr>
+            <w:tcW w:w="709" w:type="dxa"/>
+          </w:tcPr>
+          <w:p>
+            <w:pPr>
+              <w:pStyle w:val="MyStyle"/>
+              <w:spacing w:after="0"/>
+              <w:rPr>
+                <w:sz w:val="20"/>
+                <w:szCs w:val="20"/>
+              </w:rPr>
+            </w:pPr>
+          </w:p>
+        </w:tc>
+        <w:tc>
+          <w:tcPr>
+            <w:tcW w:w="708" w:type="dxa"/>
+          </w:tcPr>
+          <w:p>
+            <w:pPr>
+              <w:pStyle w:val="MyStyle"/>
+              <w:spacing w:after="0"/>
+              <w:rPr>
+                <w:sz w:val="20"/>
+                <w:szCs w:val="20"/>
+              </w:rPr>
+            </w:pPr>
+          </w:p>
+        </w:tc>
+        <w:tc>
+          <w:tcPr>
+            <w:tcW w:w="709" w:type="dxa"/>
+          </w:tcPr>
+          <w:p>
+            <w:pPr>
+              <w:pStyle w:val="MyStyle"/>
+              <w:spacing w:after="0"/>
+              <w:rPr>
+                <w:sz w:val="20"/>
+                <w:szCs w:val="20"/>
+              </w:rPr>
+            </w:pPr>
+          </w:p>
+        </w:tc>
+        <w:tc>
+          <w:tcPr>
+            <w:tcW w:w="709" w:type="dxa"/>
+          </w:tcPr>
+          <w:p>
+            <w:pPr>
+              <w:pStyle w:val="MyStyle"/>
+              <w:spacing w:after="0"/>
+              <w:rPr>
+                <w:sz w:val="20"/>
+                <w:szCs w:val="20"/>
+              </w:rPr>
+            </w:pPr>
+          </w:p>
+        </w:tc>
+      </w:tr>
+      <w:tr>
+        <w:tc>
+          <w:tcPr>
+            <w:tcW w:w="1696" w:type="dxa"/>
+            <w:tcBorders>
+              <w:top w:val="single" w:sz="12" w:space="0" w:color="auto"/>
+              <w:left w:val="single" w:sz="12" w:space="0" w:color="auto"/>
+              <w:bottom w:val="single" w:sz="12" w:space="0" w:color="auto"/>
+              <w:right w:val="single" w:sz="12" w:space="0" w:color="auto"/>
+            </w:tcBorders>
+          </w:tcPr>
+          <w:p>
+            <w:pPr>
+              <w:pStyle w:val="MyStyle"/>
+              <w:spacing w:after="0"/>
+              <w:rPr>
+                <w:sz w:val="20"/>
+                <w:szCs w:val="20"/>
+              </w:rPr>
+            </w:pPr>
+            <w:r>
+              <w:rPr>
+                <w:sz w:val="20"/>
+                <w:szCs w:val="20"/>
+              </w:rPr>
+              <w:lastRenderedPageBreak/>
+              <w:t>Assets</w:t>
+            </w:r>
+            <w:r>
+              <w:rPr>
+                <w:sz w:val="20"/>
+                <w:szCs w:val="20"/>
+              </w:rPr>
+              <w:t xml:space="preserve"> (Items)</w:t>
+            </w:r>
+          </w:p>
+        </w:tc>
+        <w:tc>
+          <w:tcPr>
+            <w:tcW w:w="709" w:type="dxa"/>
+            <w:tcBorders>
+              <w:left w:val="single" w:sz="12" w:space="0" w:color="auto"/>
+            </w:tcBorders>
+          </w:tcPr>
+          <w:p>
+            <w:pPr>
+              <w:pStyle w:val="MyStyle"/>
+              <w:spacing w:after="0"/>
+              <w:rPr>
+                <w:sz w:val="20"/>
+                <w:szCs w:val="20"/>
+              </w:rPr>
+            </w:pPr>
+          </w:p>
+        </w:tc>
+        <w:tc>
+          <w:tcPr>
+            <w:tcW w:w="709" w:type="dxa"/>
+          </w:tcPr>
+          <w:p>
+            <w:pPr>
+              <w:pStyle w:val="MyStyle"/>
+              <w:spacing w:after="0"/>
+              <w:rPr>
+                <w:sz w:val="20"/>
+                <w:szCs w:val="20"/>
+              </w:rPr>
+            </w:pPr>
+          </w:p>
+        </w:tc>
+        <w:tc>
+          <w:tcPr>
+            <w:tcW w:w="709" w:type="dxa"/>
+          </w:tcPr>
+          <w:p>
+            <w:pPr>
+              <w:pStyle w:val="MyStyle"/>
+              <w:spacing w:after="0"/>
+              <w:rPr>
+                <w:sz w:val="20"/>
+                <w:szCs w:val="20"/>
+              </w:rPr>
+            </w:pPr>
+          </w:p>
+        </w:tc>
+        <w:tc>
+          <w:tcPr>
+            <w:tcW w:w="708" w:type="dxa"/>
+            <w:shd w:val="clear" w:color="auto" w:fill="00B050"/>
+          </w:tcPr>
+          <w:p>
+            <w:pPr>
+              <w:pStyle w:val="MyStyle"/>
+              <w:spacing w:after="0"/>
+              <w:rPr>
+                <w:sz w:val="20"/>
+                <w:szCs w:val="20"/>
+              </w:rPr>
+            </w:pPr>
+          </w:p>
+        </w:tc>
+        <w:tc>
+          <w:tcPr>
+            <w:tcW w:w="709" w:type="dxa"/>
+            <w:shd w:val="clear" w:color="auto" w:fill="00B050"/>
+          </w:tcPr>
+          <w:p>
+            <w:pPr>
+              <w:pStyle w:val="MyStyle"/>
+              <w:spacing w:after="0"/>
+              <w:rPr>
+                <w:sz w:val="20"/>
+                <w:szCs w:val="20"/>
+              </w:rPr>
+            </w:pPr>
+          </w:p>
+        </w:tc>
+        <w:tc>
+          <w:tcPr>
+            <w:tcW w:w="709" w:type="dxa"/>
+            <w:shd w:val="clear" w:color="auto" w:fill="00B050"/>
+          </w:tcPr>
+          <w:p>
+            <w:pPr>
+              <w:pStyle w:val="MyStyle"/>
+              <w:spacing w:after="0"/>
+              <w:rPr>
+                <w:sz w:val="20"/>
+                <w:szCs w:val="20"/>
+              </w:rPr>
+            </w:pPr>
+          </w:p>
+        </w:tc>
+        <w:tc>
+          <w:tcPr>
+            <w:tcW w:w="709" w:type="dxa"/>
+          </w:tcPr>
+          <w:p>
+            <w:pPr>
+              <w:pStyle w:val="MyStyle"/>
+              <w:spacing w:after="0"/>
+              <w:rPr>
+                <w:sz w:val="20"/>
+                <w:szCs w:val="20"/>
+              </w:rPr>
+            </w:pPr>
+          </w:p>
+        </w:tc>
+        <w:tc>
+          <w:tcPr>
+            <w:tcW w:w="708" w:type="dxa"/>
+          </w:tcPr>
+          <w:p>
+            <w:pPr>
+              <w:pStyle w:val="MyStyle"/>
+              <w:spacing w:after="0"/>
+              <w:rPr>
+                <w:sz w:val="20"/>
+                <w:szCs w:val="20"/>
+              </w:rPr>
+            </w:pPr>
+          </w:p>
+        </w:tc>
+        <w:tc>
+          <w:tcPr>
+            <w:tcW w:w="709" w:type="dxa"/>
+          </w:tcPr>
+          <w:p>
+            <w:pPr>
+              <w:pStyle w:val="MyStyle"/>
+              <w:spacing w:after="0"/>
+              <w:rPr>
+                <w:sz w:val="20"/>
+                <w:szCs w:val="20"/>
+              </w:rPr>
+            </w:pPr>
+          </w:p>
+        </w:tc>
+        <w:tc>
+          <w:tcPr>
+            <w:tcW w:w="709" w:type="dxa"/>
+          </w:tcPr>
+          <w:p>
+            <w:pPr>
+              <w:pStyle w:val="MyStyle"/>
+              <w:spacing w:after="0"/>
+              <w:rPr>
+                <w:sz w:val="20"/>
+                <w:szCs w:val="20"/>
+              </w:rPr>
+            </w:pPr>
+          </w:p>
+        </w:tc>
+      </w:tr>
+      <w:tr>
+        <w:tc>
+          <w:tcPr>
+            <w:tcW w:w="1696" w:type="dxa"/>
+            <w:tcBorders>
+              <w:top w:val="single" w:sz="12" w:space="0" w:color="auto"/>
+              <w:left w:val="single" w:sz="12" w:space="0" w:color="auto"/>
+              <w:bottom w:val="single" w:sz="12" w:space="0" w:color="auto"/>
+              <w:right w:val="single" w:sz="12" w:space="0" w:color="auto"/>
+            </w:tcBorders>
+          </w:tcPr>
+          <w:p>
+            <w:pPr>
+              <w:pStyle w:val="MyStyle"/>
+              <w:spacing w:after="0"/>
+              <w:rPr>
+                <w:sz w:val="20"/>
+                <w:szCs w:val="20"/>
+              </w:rPr>
+            </w:pPr>
+            <w:r>
+              <w:rPr>
+                <w:sz w:val="20"/>
+                <w:szCs w:val="20"/>
+              </w:rPr>
+              <w:t>Assets (Map)</w:t>
+            </w:r>
+          </w:p>
+        </w:tc>
+        <w:tc>
+          <w:tcPr>
+            <w:tcW w:w="709" w:type="dxa"/>
+            <w:tcBorders>
+              <w:left w:val="single" w:sz="12" w:space="0" w:color="auto"/>
+            </w:tcBorders>
+          </w:tcPr>
+          <w:p>
+            <w:pPr>
+              <w:pStyle w:val="MyStyle"/>
+              <w:spacing w:after="0"/>
+              <w:rPr>
+                <w:sz w:val="20"/>
+                <w:szCs w:val="20"/>
+              </w:rPr>
+            </w:pPr>
+          </w:p>
+        </w:tc>
+        <w:tc>
+          <w:tcPr>
+            <w:tcW w:w="709" w:type="dxa"/>
+          </w:tcPr>
+          <w:p>
+            <w:pPr>
+              <w:pStyle w:val="MyStyle"/>
+              <w:spacing w:after="0"/>
+              <w:rPr>
+                <w:sz w:val="20"/>
+                <w:szCs w:val="20"/>
+              </w:rPr>
+            </w:pPr>
+          </w:p>
+        </w:tc>
+        <w:tc>
+          <w:tcPr>
+            <w:tcW w:w="709" w:type="dxa"/>
+          </w:tcPr>
+          <w:p>
+            <w:pPr>
+              <w:pStyle w:val="MyStyle"/>
+              <w:spacing w:after="0"/>
+              <w:rPr>
+                <w:sz w:val="20"/>
+                <w:szCs w:val="20"/>
+              </w:rPr>
+            </w:pPr>
+          </w:p>
+        </w:tc>
+        <w:tc>
+          <w:tcPr>
+            <w:tcW w:w="708" w:type="dxa"/>
+            <w:shd w:val="clear" w:color="auto" w:fill="00B0F0"/>
+          </w:tcPr>
+          <w:p>
+            <w:pPr>
+              <w:pStyle w:val="MyStyle"/>
+              <w:spacing w:after="0"/>
+              <w:rPr>
+                <w:sz w:val="20"/>
+                <w:szCs w:val="20"/>
+              </w:rPr>
+            </w:pPr>
+          </w:p>
+        </w:tc>
+        <w:tc>
+          <w:tcPr>
+            <w:tcW w:w="709" w:type="dxa"/>
+            <w:shd w:val="clear" w:color="auto" w:fill="00B0F0"/>
+          </w:tcPr>
+          <w:p>
+            <w:pPr>
+              <w:pStyle w:val="MyStyle"/>
+              <w:spacing w:after="0"/>
+              <w:rPr>
+                <w:sz w:val="20"/>
+                <w:szCs w:val="20"/>
+              </w:rPr>
+            </w:pPr>
+          </w:p>
+        </w:tc>
+        <w:tc>
+          <w:tcPr>
+            <w:tcW w:w="709" w:type="dxa"/>
+            <w:shd w:val="clear" w:color="auto" w:fill="00B0F0"/>
+          </w:tcPr>
+          <w:p>
+            <w:pPr>
+              <w:pStyle w:val="MyStyle"/>
+              <w:spacing w:after="0"/>
+              <w:rPr>
+                <w:sz w:val="20"/>
+                <w:szCs w:val="20"/>
+              </w:rPr>
+            </w:pPr>
+          </w:p>
+        </w:tc>
+        <w:tc>
+          <w:tcPr>
+            <w:tcW w:w="709" w:type="dxa"/>
+            <w:shd w:val="clear" w:color="auto" w:fill="00B0F0"/>
+          </w:tcPr>
+          <w:p>
+            <w:pPr>
+              <w:pStyle w:val="MyStyle"/>
+              <w:spacing w:after="0"/>
+              <w:rPr>
+                <w:sz w:val="20"/>
+                <w:szCs w:val="20"/>
+              </w:rPr>
+            </w:pPr>
+          </w:p>
+        </w:tc>
+        <w:tc>
+          <w:tcPr>
+            <w:tcW w:w="708" w:type="dxa"/>
+          </w:tcPr>
+          <w:p>
+            <w:pPr>
+              <w:pStyle w:val="MyStyle"/>
+              <w:spacing w:after="0"/>
+              <w:rPr>
+                <w:sz w:val="20"/>
+                <w:szCs w:val="20"/>
+              </w:rPr>
+            </w:pPr>
+          </w:p>
+        </w:tc>
+        <w:tc>
+          <w:tcPr>
+            <w:tcW w:w="709" w:type="dxa"/>
+          </w:tcPr>
+          <w:p>
+            <w:pPr>
+              <w:pStyle w:val="MyStyle"/>
+              <w:spacing w:after="0"/>
+              <w:rPr>
+                <w:sz w:val="20"/>
+                <w:szCs w:val="20"/>
+              </w:rPr>
+            </w:pPr>
+          </w:p>
+        </w:tc>
+        <w:tc>
+          <w:tcPr>
+            <w:tcW w:w="709" w:type="dxa"/>
+          </w:tcPr>
+          <w:p>
+            <w:pPr>
+              <w:pStyle w:val="MyStyle"/>
+              <w:spacing w:after="0"/>
+              <w:rPr>
+                <w:sz w:val="20"/>
+                <w:szCs w:val="20"/>
+              </w:rPr>
+            </w:pPr>
+          </w:p>
+        </w:tc>
+      </w:tr>
+      <w:tr>
+        <w:tc>
+          <w:tcPr>
+            <w:tcW w:w="1696" w:type="dxa"/>
+            <w:tcBorders>
+              <w:top w:val="single" w:sz="12" w:space="0" w:color="auto"/>
+              <w:left w:val="single" w:sz="12" w:space="0" w:color="auto"/>
+              <w:bottom w:val="single" w:sz="12" w:space="0" w:color="auto"/>
+              <w:right w:val="single" w:sz="12" w:space="0" w:color="auto"/>
+            </w:tcBorders>
+          </w:tcPr>
+          <w:p>
+            <w:pPr>
+              <w:pStyle w:val="MyStyle"/>
+              <w:spacing w:after="0"/>
+              <w:rPr>
+                <w:sz w:val="20"/>
+                <w:szCs w:val="20"/>
+              </w:rPr>
+            </w:pPr>
+            <w:r>
+              <w:rPr>
+                <w:sz w:val="20"/>
+                <w:szCs w:val="20"/>
+              </w:rPr>
+              <w:t>Code/Scripts</w:t>
+            </w:r>
+          </w:p>
+        </w:tc>
+        <w:tc>
+          <w:tcPr>
+            <w:tcW w:w="709" w:type="dxa"/>
+            <w:tcBorders>
+              <w:left w:val="single" w:sz="12" w:space="0" w:color="auto"/>
+            </w:tcBorders>
+          </w:tcPr>
+          <w:p>
+            <w:pPr>
+              <w:pStyle w:val="MyStyle"/>
+              <w:spacing w:after="0"/>
+              <w:rPr>
+                <w:sz w:val="20"/>
+                <w:szCs w:val="20"/>
+              </w:rPr>
+            </w:pPr>
+          </w:p>
+        </w:tc>
+        <w:tc>
+          <w:tcPr>
+            <w:tcW w:w="709" w:type="dxa"/>
+          </w:tcPr>
+          <w:p>
+            <w:pPr>
+              <w:pStyle w:val="MyStyle"/>
+              <w:spacing w:after="0"/>
+              <w:rPr>
+                <w:sz w:val="20"/>
+                <w:szCs w:val="20"/>
+              </w:rPr>
+            </w:pPr>
+          </w:p>
+        </w:tc>
+        <w:tc>
+          <w:tcPr>
+            <w:tcW w:w="709" w:type="dxa"/>
+            <w:shd w:val="clear" w:color="auto" w:fill="auto"/>
+          </w:tcPr>
+          <w:p>
+            <w:pPr>
+              <w:pStyle w:val="MyStyle"/>
+              <w:spacing w:after="0"/>
+              <w:rPr>
+                <w:sz w:val="20"/>
+                <w:szCs w:val="20"/>
+              </w:rPr>
+            </w:pPr>
+          </w:p>
+        </w:tc>
+        <w:tc>
+          <w:tcPr>
+            <w:tcW w:w="708" w:type="dxa"/>
+            <w:shd w:val="clear" w:color="auto" w:fill="0070C0"/>
+          </w:tcPr>
+          <w:p>
+            <w:pPr>
+              <w:pStyle w:val="MyStyle"/>
+              <w:spacing w:after="0"/>
+              <w:rPr>
+                <w:sz w:val="20"/>
+                <w:szCs w:val="20"/>
+              </w:rPr>
+            </w:pPr>
+          </w:p>
+        </w:tc>
+        <w:tc>
+          <w:tcPr>
+            <w:tcW w:w="709" w:type="dxa"/>
+            <w:shd w:val="clear" w:color="auto" w:fill="0070C0"/>
+          </w:tcPr>
+          <w:p>
+            <w:pPr>
+              <w:pStyle w:val="MyStyle"/>
+              <w:spacing w:after="0"/>
+              <w:rPr>
+                <w:sz w:val="20"/>
+                <w:szCs w:val="20"/>
+              </w:rPr>
+            </w:pPr>
+          </w:p>
+        </w:tc>
+        <w:tc>
+          <w:tcPr>
+            <w:tcW w:w="709" w:type="dxa"/>
+            <w:shd w:val="clear" w:color="auto" w:fill="0070C0"/>
+          </w:tcPr>
+          <w:p>
+            <w:pPr>
+              <w:pStyle w:val="MyStyle"/>
+              <w:spacing w:after="0"/>
+              <w:rPr>
+                <w:sz w:val="20"/>
+                <w:szCs w:val="20"/>
+              </w:rPr>
+            </w:pPr>
+          </w:p>
+        </w:tc>
+        <w:tc>
+          <w:tcPr>
+            <w:tcW w:w="709" w:type="dxa"/>
+          </w:tcPr>
+          <w:p>
+            <w:pPr>
+              <w:pStyle w:val="MyStyle"/>
+              <w:spacing w:after="0"/>
+              <w:rPr>
+                <w:sz w:val="20"/>
+                <w:szCs w:val="20"/>
+              </w:rPr>
+            </w:pPr>
+          </w:p>
+        </w:tc>
+        <w:tc>
+          <w:tcPr>
+            <w:tcW w:w="708" w:type="dxa"/>
+          </w:tcPr>
+          <w:p>
+            <w:pPr>
+              <w:pStyle w:val="MyStyle"/>
+              <w:spacing w:after="0"/>
+              <w:rPr>
+                <w:sz w:val="20"/>
+                <w:szCs w:val="20"/>
+              </w:rPr>
+            </w:pPr>
+          </w:p>
+        </w:tc>
+        <w:tc>
+          <w:tcPr>
+            <w:tcW w:w="709" w:type="dxa"/>
+          </w:tcPr>
+          <w:p>
+            <w:pPr>
+              <w:pStyle w:val="MyStyle"/>
+              <w:spacing w:after="0"/>
+              <w:rPr>
+                <w:sz w:val="20"/>
+                <w:szCs w:val="20"/>
+              </w:rPr>
+            </w:pPr>
+          </w:p>
+        </w:tc>
+        <w:tc>
+          <w:tcPr>
+            <w:tcW w:w="709" w:type="dxa"/>
+          </w:tcPr>
+          <w:p>
+            <w:pPr>
+              <w:pStyle w:val="MyStyle"/>
+              <w:spacing w:after="0"/>
+              <w:rPr>
+                <w:sz w:val="20"/>
+                <w:szCs w:val="20"/>
+              </w:rPr>
+            </w:pPr>
+          </w:p>
+        </w:tc>
+      </w:tr>
+      <w:tr>
+        <w:tc>
+          <w:tcPr>
+            <w:tcW w:w="1696" w:type="dxa"/>
+            <w:tcBorders>
+              <w:top w:val="single" w:sz="12" w:space="0" w:color="auto"/>
+              <w:left w:val="single" w:sz="12" w:space="0" w:color="auto"/>
+              <w:bottom w:val="single" w:sz="12" w:space="0" w:color="auto"/>
+              <w:right w:val="single" w:sz="12" w:space="0" w:color="auto"/>
+            </w:tcBorders>
+          </w:tcPr>
+          <w:p>
+            <w:pPr>
+              <w:pStyle w:val="MyStyle"/>
+              <w:spacing w:after="0"/>
+              <w:rPr>
+                <w:sz w:val="20"/>
+                <w:szCs w:val="20"/>
+              </w:rPr>
+            </w:pPr>
+            <w:r>
+              <w:rPr>
+                <w:sz w:val="20"/>
+                <w:szCs w:val="20"/>
+              </w:rPr>
+              <w:t>GUI</w:t>
+            </w:r>
+          </w:p>
+        </w:tc>
+        <w:tc>
+          <w:tcPr>
+            <w:tcW w:w="709" w:type="dxa"/>
+            <w:tcBorders>
+              <w:left w:val="single" w:sz="12" w:space="0" w:color="auto"/>
+            </w:tcBorders>
+          </w:tcPr>
+          <w:p>
+            <w:pPr>
+              <w:pStyle w:val="MyStyle"/>
+              <w:spacing w:after="0"/>
+              <w:rPr>
+                <w:sz w:val="20"/>
+                <w:szCs w:val="20"/>
+              </w:rPr>
+            </w:pPr>
+          </w:p>
+        </w:tc>
+        <w:tc>
+          <w:tcPr>
+            <w:tcW w:w="709" w:type="dxa"/>
+          </w:tcPr>
+          <w:p>
+            <w:pPr>
+              <w:pStyle w:val="MyStyle"/>
+              <w:spacing w:after="0"/>
+              <w:rPr>
+                <w:sz w:val="20"/>
+                <w:szCs w:val="20"/>
+              </w:rPr>
+            </w:pPr>
+          </w:p>
+        </w:tc>
+        <w:tc>
+          <w:tcPr>
+            <w:tcW w:w="709" w:type="dxa"/>
+            <w:shd w:val="clear" w:color="auto" w:fill="002060"/>
+          </w:tcPr>
+          <w:p>
+            <w:pPr>
+              <w:pStyle w:val="MyStyle"/>
+              <w:spacing w:after="0"/>
+              <w:rPr>
+                <w:sz w:val="20"/>
+                <w:szCs w:val="20"/>
+              </w:rPr>
+            </w:pPr>
+          </w:p>
+        </w:tc>
+        <w:tc>
+          <w:tcPr>
+            <w:tcW w:w="708" w:type="dxa"/>
+            <w:shd w:val="clear" w:color="auto" w:fill="002060"/>
+          </w:tcPr>
+          <w:p>
+            <w:pPr>
+              <w:pStyle w:val="MyStyle"/>
+              <w:spacing w:after="0"/>
+              <w:rPr>
+                <w:sz w:val="20"/>
+                <w:szCs w:val="20"/>
+              </w:rPr>
+            </w:pPr>
+          </w:p>
+        </w:tc>
+        <w:tc>
+          <w:tcPr>
+            <w:tcW w:w="709" w:type="dxa"/>
+            <w:shd w:val="clear" w:color="auto" w:fill="002060"/>
+          </w:tcPr>
+          <w:p>
+            <w:pPr>
+              <w:pStyle w:val="MyStyle"/>
+              <w:spacing w:after="0"/>
+              <w:rPr>
+                <w:sz w:val="20"/>
+                <w:szCs w:val="20"/>
+              </w:rPr>
+            </w:pPr>
+          </w:p>
+        </w:tc>
+        <w:tc>
+          <w:tcPr>
+            <w:tcW w:w="709" w:type="dxa"/>
+            <w:shd w:val="clear" w:color="auto" w:fill="002060"/>
+          </w:tcPr>
+          <w:p>
+            <w:pPr>
+              <w:pStyle w:val="MyStyle"/>
+              <w:spacing w:after="0"/>
+              <w:rPr>
+                <w:sz w:val="20"/>
+                <w:szCs w:val="20"/>
+              </w:rPr>
+            </w:pPr>
+          </w:p>
+        </w:tc>
+        <w:tc>
+          <w:tcPr>
+            <w:tcW w:w="709" w:type="dxa"/>
+          </w:tcPr>
+          <w:p>
+            <w:pPr>
+              <w:pStyle w:val="MyStyle"/>
+              <w:spacing w:after="0"/>
+              <w:rPr>
+                <w:sz w:val="20"/>
+                <w:szCs w:val="20"/>
+              </w:rPr>
+            </w:pPr>
+          </w:p>
+        </w:tc>
+        <w:tc>
+          <w:tcPr>
+            <w:tcW w:w="708" w:type="dxa"/>
+          </w:tcPr>
+          <w:p>
+            <w:pPr>
+              <w:pStyle w:val="MyStyle"/>
+              <w:spacing w:after="0"/>
+              <w:rPr>
+                <w:sz w:val="20"/>
+                <w:szCs w:val="20"/>
+              </w:rPr>
+            </w:pPr>
+          </w:p>
+        </w:tc>
+        <w:tc>
+          <w:tcPr>
+            <w:tcW w:w="709" w:type="dxa"/>
+          </w:tcPr>
+          <w:p>
+            <w:pPr>
+              <w:pStyle w:val="MyStyle"/>
+              <w:spacing w:after="0"/>
+              <w:rPr>
+                <w:sz w:val="20"/>
+                <w:szCs w:val="20"/>
+              </w:rPr>
+            </w:pPr>
+          </w:p>
+        </w:tc>
+        <w:tc>
+          <w:tcPr>
+            <w:tcW w:w="709" w:type="dxa"/>
+          </w:tcPr>
+          <w:p>
+            <w:pPr>
+              <w:pStyle w:val="MyStyle"/>
+              <w:spacing w:after="0"/>
+              <w:rPr>
+                <w:sz w:val="20"/>
+                <w:szCs w:val="20"/>
+              </w:rPr>
+            </w:pPr>
+          </w:p>
+        </w:tc>
+      </w:tr>
+      <w:tr>
+        <w:tc>
+          <w:tcPr>
+            <w:tcW w:w="1696" w:type="dxa"/>
+            <w:tcBorders>
+              <w:top w:val="single" w:sz="12" w:space="0" w:color="auto"/>
+              <w:left w:val="single" w:sz="12" w:space="0" w:color="auto"/>
+              <w:bottom w:val="single" w:sz="12" w:space="0" w:color="auto"/>
+              <w:right w:val="single" w:sz="12" w:space="0" w:color="auto"/>
+            </w:tcBorders>
+          </w:tcPr>
+          <w:p>
+            <w:pPr>
+              <w:pStyle w:val="MyStyle"/>
+              <w:spacing w:after="0"/>
+              <w:rPr>
+                <w:sz w:val="20"/>
+                <w:szCs w:val="20"/>
+              </w:rPr>
+            </w:pPr>
+            <w:r>
+              <w:rPr>
+                <w:sz w:val="20"/>
+                <w:szCs w:val="20"/>
+              </w:rPr>
+              <w:t>Testing</w:t>
+            </w:r>
+          </w:p>
+        </w:tc>
+        <w:tc>
+          <w:tcPr>
+            <w:tcW w:w="709" w:type="dxa"/>
+            <w:tcBorders>
+              <w:left w:val="single" w:sz="12" w:space="0" w:color="auto"/>
+            </w:tcBorders>
+          </w:tcPr>
+          <w:p>
+            <w:pPr>
+              <w:pStyle w:val="MyStyle"/>
+              <w:spacing w:after="0"/>
+              <w:rPr>
+                <w:sz w:val="20"/>
+                <w:szCs w:val="20"/>
+              </w:rPr>
+            </w:pPr>
+          </w:p>
+        </w:tc>
+        <w:tc>
+          <w:tcPr>
+            <w:tcW w:w="709" w:type="dxa"/>
+          </w:tcPr>
+          <w:p>
+            <w:pPr>
+              <w:pStyle w:val="MyStyle"/>
+              <w:spacing w:after="0"/>
+              <w:rPr>
+                <w:sz w:val="20"/>
+                <w:szCs w:val="20"/>
+              </w:rPr>
+            </w:pPr>
+          </w:p>
+        </w:tc>
+        <w:tc>
+          <w:tcPr>
+            <w:tcW w:w="709" w:type="dxa"/>
+          </w:tcPr>
+          <w:p>
+            <w:pPr>
+              <w:pStyle w:val="MyStyle"/>
+              <w:spacing w:after="0"/>
+              <w:rPr>
+                <w:sz w:val="20"/>
+                <w:szCs w:val="20"/>
+              </w:rPr>
+            </w:pPr>
+          </w:p>
+        </w:tc>
+        <w:tc>
+          <w:tcPr>
+            <w:tcW w:w="708" w:type="dxa"/>
+            <w:shd w:val="clear" w:color="auto" w:fill="7030A0"/>
+          </w:tcPr>
+          <w:p>
+            <w:pPr>
+              <w:pStyle w:val="MyStyle"/>
+              <w:spacing w:after="0"/>
+              <w:rPr>
+                <w:sz w:val="20"/>
+                <w:szCs w:val="20"/>
+              </w:rPr>
+            </w:pPr>
+          </w:p>
+        </w:tc>
+        <w:tc>
+          <w:tcPr>
+            <w:tcW w:w="709" w:type="dxa"/>
+            <w:shd w:val="clear" w:color="auto" w:fill="7030A0"/>
+          </w:tcPr>
+          <w:p>
+            <w:pPr>
+              <w:pStyle w:val="MyStyle"/>
+              <w:spacing w:after="0"/>
+              <w:rPr>
+                <w:sz w:val="20"/>
+                <w:szCs w:val="20"/>
+              </w:rPr>
+            </w:pPr>
+          </w:p>
+        </w:tc>
+        <w:tc>
+          <w:tcPr>
+            <w:tcW w:w="709" w:type="dxa"/>
+            <w:shd w:val="clear" w:color="auto" w:fill="7030A0"/>
+          </w:tcPr>
+          <w:p>
+            <w:pPr>
+              <w:pStyle w:val="MyStyle"/>
+              <w:spacing w:after="0"/>
+              <w:rPr>
+                <w:sz w:val="20"/>
+                <w:szCs w:val="20"/>
+              </w:rPr>
+            </w:pPr>
+          </w:p>
+        </w:tc>
+        <w:tc>
+          <w:tcPr>
+            <w:tcW w:w="709" w:type="dxa"/>
+            <w:shd w:val="clear" w:color="auto" w:fill="7030A0"/>
+          </w:tcPr>
+          <w:p>
+            <w:pPr>
+              <w:pStyle w:val="MyStyle"/>
+              <w:spacing w:after="0"/>
+              <w:rPr>
+                <w:sz w:val="20"/>
+                <w:szCs w:val="20"/>
+              </w:rPr>
+            </w:pPr>
+          </w:p>
+        </w:tc>
+        <w:tc>
+          <w:tcPr>
+            <w:tcW w:w="708" w:type="dxa"/>
+            <w:shd w:val="clear" w:color="auto" w:fill="auto"/>
+          </w:tcPr>
+          <w:p>
+            <w:pPr>
+              <w:pStyle w:val="MyStyle"/>
+              <w:spacing w:after="0"/>
+              <w:rPr>
+                <w:sz w:val="20"/>
+                <w:szCs w:val="20"/>
+              </w:rPr>
+            </w:pPr>
+          </w:p>
+        </w:tc>
+        <w:tc>
+          <w:tcPr>
+            <w:tcW w:w="709" w:type="dxa"/>
+          </w:tcPr>
+          <w:p>
+            <w:pPr>
+              <w:pStyle w:val="MyStyle"/>
+              <w:spacing w:after="0"/>
+              <w:rPr>
+                <w:sz w:val="20"/>
+                <w:szCs w:val="20"/>
+              </w:rPr>
+            </w:pPr>
+          </w:p>
+        </w:tc>
+        <w:tc>
+          <w:tcPr>
+            <w:tcW w:w="709" w:type="dxa"/>
+          </w:tcPr>
+          <w:p>
+            <w:pPr>
+              <w:pStyle w:val="MyStyle"/>
+              <w:spacing w:after="0"/>
+              <w:rPr>
+                <w:sz w:val="20"/>
+                <w:szCs w:val="20"/>
+              </w:rPr>
+            </w:pPr>
+          </w:p>
+        </w:tc>
+      </w:tr>
+      <w:tr>
+        <w:tc>
+          <w:tcPr>
+            <w:tcW w:w="1696" w:type="dxa"/>
+            <w:tcBorders>
+              <w:top w:val="single" w:sz="12" w:space="0" w:color="auto"/>
+              <w:left w:val="single" w:sz="12" w:space="0" w:color="auto"/>
+              <w:bottom w:val="single" w:sz="12" w:space="0" w:color="auto"/>
+              <w:right w:val="single" w:sz="12" w:space="0" w:color="auto"/>
+            </w:tcBorders>
+          </w:tcPr>
+          <w:p>
+            <w:pPr>
+              <w:pStyle w:val="MyStyle"/>
+              <w:spacing w:after="0"/>
+              <w:rPr>
+                <w:sz w:val="20"/>
+                <w:szCs w:val="20"/>
+              </w:rPr>
+            </w:pPr>
+            <w:r>
+              <w:rPr>
+                <w:sz w:val="20"/>
+                <w:szCs w:val="20"/>
+              </w:rPr>
+              <w:t>Prototype</w:t>
+            </w:r>
+          </w:p>
+        </w:tc>
+        <w:tc>
+          <w:tcPr>
+            <w:tcW w:w="709" w:type="dxa"/>
+            <w:tcBorders>
+              <w:left w:val="single" w:sz="12" w:space="0" w:color="auto"/>
+            </w:tcBorders>
+          </w:tcPr>
+          <w:p>
+            <w:pPr>
+              <w:pStyle w:val="MyStyle"/>
+              <w:spacing w:after="0"/>
+              <w:rPr>
+                <w:sz w:val="20"/>
+                <w:szCs w:val="20"/>
+              </w:rPr>
+            </w:pPr>
+          </w:p>
+        </w:tc>
+        <w:tc>
+          <w:tcPr>
+            <w:tcW w:w="709" w:type="dxa"/>
+          </w:tcPr>
+          <w:p>
+            <w:pPr>
+              <w:pStyle w:val="MyStyle"/>
+              <w:spacing w:after="0"/>
+              <w:rPr>
+                <w:sz w:val="20"/>
+                <w:szCs w:val="20"/>
+              </w:rPr>
+            </w:pPr>
+          </w:p>
+        </w:tc>
+        <w:tc>
+          <w:tcPr>
+            <w:tcW w:w="709" w:type="dxa"/>
+          </w:tcPr>
+          <w:p>
+            <w:pPr>
+              <w:pStyle w:val="MyStyle"/>
+              <w:spacing w:after="0"/>
+              <w:rPr>
+                <w:sz w:val="20"/>
+                <w:szCs w:val="20"/>
+              </w:rPr>
+            </w:pPr>
+          </w:p>
+        </w:tc>
+        <w:tc>
+          <w:tcPr>
+            <w:tcW w:w="708" w:type="dxa"/>
+            <w:shd w:val="clear" w:color="auto" w:fill="AEAAAA" w:themeFill="background2" w:themeFillShade="BF"/>
+          </w:tcPr>
+          <w:p>
+            <w:pPr>
+              <w:pStyle w:val="MyStyle"/>
+              <w:spacing w:after="0"/>
+              <w:rPr>
+                <w:sz w:val="20"/>
+                <w:szCs w:val="20"/>
+              </w:rPr>
+            </w:pPr>
+          </w:p>
+        </w:tc>
+        <w:tc>
+          <w:tcPr>
+            <w:tcW w:w="709" w:type="dxa"/>
+            <w:shd w:val="clear" w:color="auto" w:fill="AEAAAA" w:themeFill="background2" w:themeFillShade="BF"/>
+          </w:tcPr>
+          <w:p>
+            <w:pPr>
+              <w:pStyle w:val="MyStyle"/>
+              <w:spacing w:after="0"/>
+              <w:rPr>
+                <w:sz w:val="20"/>
+                <w:szCs w:val="20"/>
+              </w:rPr>
+            </w:pPr>
+          </w:p>
+        </w:tc>
+        <w:tc>
+          <w:tcPr>
+            <w:tcW w:w="709" w:type="dxa"/>
+            <w:shd w:val="clear" w:color="auto" w:fill="auto"/>
+          </w:tcPr>
+          <w:p>
+            <w:pPr>
+              <w:pStyle w:val="MyStyle"/>
+              <w:spacing w:after="0"/>
+              <w:rPr>
+                <w:sz w:val="20"/>
+                <w:szCs w:val="20"/>
+              </w:rPr>
+            </w:pPr>
+          </w:p>
+        </w:tc>
+        <w:tc>
+          <w:tcPr>
+            <w:tcW w:w="709" w:type="dxa"/>
+            <w:shd w:val="clear" w:color="auto" w:fill="auto"/>
+          </w:tcPr>
+          <w:p>
+            <w:pPr>
+              <w:pStyle w:val="MyStyle"/>
+              <w:spacing w:after="0"/>
+              <w:rPr>
+                <w:sz w:val="20"/>
+                <w:szCs w:val="20"/>
+              </w:rPr>
+            </w:pPr>
+          </w:p>
+        </w:tc>
+        <w:tc>
+          <w:tcPr>
+            <w:tcW w:w="708" w:type="dxa"/>
+          </w:tcPr>
+          <w:p>
+            <w:pPr>
+              <w:pStyle w:val="MyStyle"/>
+              <w:spacing w:after="0"/>
+              <w:rPr>
+                <w:sz w:val="20"/>
+                <w:szCs w:val="20"/>
+              </w:rPr>
+            </w:pPr>
+          </w:p>
+        </w:tc>
+        <w:tc>
+          <w:tcPr>
+            <w:tcW w:w="709" w:type="dxa"/>
+          </w:tcPr>
+          <w:p>
+            <w:pPr>
+              <w:pStyle w:val="MyStyle"/>
+              <w:spacing w:after="0"/>
+              <w:rPr>
+                <w:sz w:val="20"/>
+                <w:szCs w:val="20"/>
+              </w:rPr>
+            </w:pPr>
+          </w:p>
+        </w:tc>
+        <w:tc>
+          <w:tcPr>
+            <w:tcW w:w="709" w:type="dxa"/>
+          </w:tcPr>
+          <w:p>
+            <w:pPr>
+              <w:pStyle w:val="MyStyle"/>
+              <w:spacing w:after="0"/>
+              <w:rPr>
+                <w:sz w:val="20"/>
+                <w:szCs w:val="20"/>
+              </w:rPr>
+            </w:pPr>
+          </w:p>
+        </w:tc>
+      </w:tr>
+      <w:tr>
+        <w:tc>
+          <w:tcPr>
+            <w:tcW w:w="1696" w:type="dxa"/>
+            <w:tcBorders>
+              <w:top w:val="single" w:sz="12" w:space="0" w:color="auto"/>
+              <w:left w:val="single" w:sz="12" w:space="0" w:color="auto"/>
+              <w:bottom w:val="single" w:sz="12" w:space="0" w:color="auto"/>
+              <w:right w:val="single" w:sz="12" w:space="0" w:color="auto"/>
+            </w:tcBorders>
+          </w:tcPr>
+          <w:p>
+            <w:pPr>
+              <w:pStyle w:val="MyStyle"/>
+              <w:spacing w:after="0"/>
+              <w:rPr>
+                <w:sz w:val="20"/>
+                <w:szCs w:val="20"/>
+              </w:rPr>
+            </w:pPr>
+            <w:r>
+              <w:rPr>
+                <w:sz w:val="20"/>
+                <w:szCs w:val="20"/>
+              </w:rPr>
+              <w:t>Alpha</w:t>
+            </w:r>
+          </w:p>
+        </w:tc>
+        <w:tc>
+          <w:tcPr>
+            <w:tcW w:w="709" w:type="dxa"/>
+            <w:tcBorders>
+              <w:left w:val="single" w:sz="12" w:space="0" w:color="auto"/>
+            </w:tcBorders>
+          </w:tcPr>
+          <w:p>
+            <w:pPr>
+              <w:pStyle w:val="MyStyle"/>
+              <w:spacing w:after="0"/>
+              <w:rPr>
+                <w:sz w:val="20"/>
+                <w:szCs w:val="20"/>
+              </w:rPr>
+            </w:pPr>
+          </w:p>
+        </w:tc>
+        <w:tc>
+          <w:tcPr>
+            <w:tcW w:w="709" w:type="dxa"/>
+          </w:tcPr>
+          <w:p>
+            <w:pPr>
+              <w:pStyle w:val="MyStyle"/>
+              <w:spacing w:after="0"/>
+              <w:rPr>
+                <w:sz w:val="20"/>
+                <w:szCs w:val="20"/>
+              </w:rPr>
+            </w:pPr>
+          </w:p>
+        </w:tc>
+        <w:tc>
+          <w:tcPr>
+            <w:tcW w:w="709" w:type="dxa"/>
+          </w:tcPr>
+          <w:p>
+            <w:pPr>
+              <w:pStyle w:val="MyStyle"/>
+              <w:spacing w:after="0"/>
+              <w:rPr>
+                <w:sz w:val="20"/>
+                <w:szCs w:val="20"/>
+              </w:rPr>
+            </w:pPr>
+          </w:p>
+        </w:tc>
+        <w:tc>
+          <w:tcPr>
+            <w:tcW w:w="708" w:type="dxa"/>
+          </w:tcPr>
+          <w:p>
+            <w:pPr>
+              <w:pStyle w:val="MyStyle"/>
+              <w:spacing w:after="0"/>
+              <w:rPr>
+                <w:sz w:val="20"/>
+                <w:szCs w:val="20"/>
+              </w:rPr>
+            </w:pPr>
+          </w:p>
+        </w:tc>
+        <w:tc>
+          <w:tcPr>
+            <w:tcW w:w="709" w:type="dxa"/>
+          </w:tcPr>
+          <w:p>
+            <w:pPr>
+              <w:pStyle w:val="MyStyle"/>
+              <w:spacing w:after="0"/>
+              <w:rPr>
+                <w:sz w:val="20"/>
+                <w:szCs w:val="20"/>
+              </w:rPr>
+            </w:pPr>
+          </w:p>
+        </w:tc>
+        <w:tc>
+          <w:tcPr>
+            <w:tcW w:w="709" w:type="dxa"/>
+            <w:shd w:val="clear" w:color="auto" w:fill="767171" w:themeFill="background2" w:themeFillShade="80"/>
+          </w:tcPr>
+          <w:p>
+            <w:pPr>
+              <w:pStyle w:val="MyStyle"/>
+              <w:spacing w:after="0"/>
+              <w:rPr>
+                <w:sz w:val="20"/>
+                <w:szCs w:val="20"/>
+              </w:rPr>
+            </w:pPr>
+          </w:p>
+        </w:tc>
+        <w:tc>
+          <w:tcPr>
+            <w:tcW w:w="709" w:type="dxa"/>
+            <w:shd w:val="clear" w:color="auto" w:fill="767171" w:themeFill="background2" w:themeFillShade="80"/>
+          </w:tcPr>
+          <w:p>
+            <w:pPr>
+              <w:pStyle w:val="MyStyle"/>
+              <w:spacing w:after="0"/>
+              <w:rPr>
+                <w:sz w:val="20"/>
+                <w:szCs w:val="20"/>
+              </w:rPr>
+            </w:pPr>
+          </w:p>
+        </w:tc>
+        <w:tc>
+          <w:tcPr>
+            <w:tcW w:w="708" w:type="dxa"/>
+            <w:shd w:val="clear" w:color="auto" w:fill="auto"/>
+          </w:tcPr>
+          <w:p>
+            <w:pPr>
+              <w:pStyle w:val="MyStyle"/>
+              <w:spacing w:after="0"/>
+              <w:rPr>
+                <w:sz w:val="20"/>
+                <w:szCs w:val="20"/>
+              </w:rPr>
+            </w:pPr>
+          </w:p>
+        </w:tc>
+        <w:tc>
+          <w:tcPr>
+            <w:tcW w:w="709" w:type="dxa"/>
+            <w:shd w:val="clear" w:color="auto" w:fill="auto"/>
+          </w:tcPr>
+          <w:p>
+            <w:pPr>
+              <w:pStyle w:val="MyStyle"/>
+              <w:spacing w:after="0"/>
+              <w:rPr>
+                <w:sz w:val="20"/>
+                <w:szCs w:val="20"/>
+              </w:rPr>
+            </w:pPr>
+          </w:p>
+        </w:tc>
+        <w:tc>
+          <w:tcPr>
+            <w:tcW w:w="709" w:type="dxa"/>
+          </w:tcPr>
+          <w:p>
+            <w:pPr>
+              <w:pStyle w:val="MyStyle"/>
+              <w:spacing w:after="0"/>
+              <w:rPr>
+                <w:sz w:val="20"/>
+                <w:szCs w:val="20"/>
+              </w:rPr>
+            </w:pPr>
+          </w:p>
+        </w:tc>
+      </w:tr>
+      <w:tr>
+        <w:tc>
+          <w:tcPr>
+            <w:tcW w:w="1696" w:type="dxa"/>
+            <w:tcBorders>
+              <w:top w:val="single" w:sz="12" w:space="0" w:color="auto"/>
+              <w:left w:val="single" w:sz="12" w:space="0" w:color="auto"/>
+              <w:bottom w:val="single" w:sz="12" w:space="0" w:color="auto"/>
+              <w:right w:val="single" w:sz="12" w:space="0" w:color="auto"/>
+            </w:tcBorders>
+          </w:tcPr>
+          <w:p>
+            <w:pPr>
+              <w:pStyle w:val="MyStyle"/>
+              <w:spacing w:after="0"/>
+              <w:rPr>
+                <w:sz w:val="20"/>
+                <w:szCs w:val="20"/>
+              </w:rPr>
+            </w:pPr>
+            <w:r>
+              <w:rPr>
+                <w:sz w:val="20"/>
+                <w:szCs w:val="20"/>
+              </w:rPr>
+              <w:t>Beta</w:t>
+            </w:r>
+          </w:p>
+        </w:tc>
+        <w:tc>
+          <w:tcPr>
+            <w:tcW w:w="709" w:type="dxa"/>
+            <w:tcBorders>
+              <w:left w:val="single" w:sz="12" w:space="0" w:color="auto"/>
+            </w:tcBorders>
+          </w:tcPr>
+          <w:p>
+            <w:pPr>
+              <w:pStyle w:val="MyStyle"/>
+              <w:spacing w:after="0"/>
+              <w:rPr>
+                <w:sz w:val="20"/>
+                <w:szCs w:val="20"/>
+              </w:rPr>
+            </w:pPr>
+          </w:p>
+        </w:tc>
+        <w:tc>
+          <w:tcPr>
+            <w:tcW w:w="709" w:type="dxa"/>
+          </w:tcPr>
+          <w:p>
+            <w:pPr>
+              <w:pStyle w:val="MyStyle"/>
+              <w:spacing w:after="0"/>
+              <w:rPr>
+                <w:sz w:val="20"/>
+                <w:szCs w:val="20"/>
+              </w:rPr>
+            </w:pPr>
+          </w:p>
+        </w:tc>
+        <w:tc>
+          <w:tcPr>
+            <w:tcW w:w="709" w:type="dxa"/>
+          </w:tcPr>
+          <w:p>
+            <w:pPr>
+              <w:pStyle w:val="MyStyle"/>
+              <w:spacing w:after="0"/>
+              <w:rPr>
+                <w:sz w:val="20"/>
+                <w:szCs w:val="20"/>
+              </w:rPr>
+            </w:pPr>
+          </w:p>
+        </w:tc>
+        <w:tc>
+          <w:tcPr>
+            <w:tcW w:w="708" w:type="dxa"/>
+          </w:tcPr>
+          <w:p>
+            <w:pPr>
+              <w:pStyle w:val="MyStyle"/>
+              <w:spacing w:after="0"/>
+              <w:rPr>
+                <w:sz w:val="20"/>
+                <w:szCs w:val="20"/>
+              </w:rPr>
+            </w:pPr>
+          </w:p>
+        </w:tc>
+        <w:tc>
+          <w:tcPr>
+            <w:tcW w:w="709" w:type="dxa"/>
+          </w:tcPr>
+          <w:p>
+            <w:pPr>
+              <w:pStyle w:val="MyStyle"/>
+              <w:spacing w:after="0"/>
+              <w:rPr>
+                <w:sz w:val="20"/>
+                <w:szCs w:val="20"/>
+              </w:rPr>
+            </w:pPr>
+          </w:p>
+        </w:tc>
+        <w:tc>
+          <w:tcPr>
+            <w:tcW w:w="709" w:type="dxa"/>
+          </w:tcPr>
+          <w:p>
+            <w:pPr>
+              <w:pStyle w:val="MyStyle"/>
+              <w:spacing w:after="0"/>
+              <w:rPr>
+                <w:sz w:val="20"/>
+                <w:szCs w:val="20"/>
+              </w:rPr>
+            </w:pPr>
+          </w:p>
+        </w:tc>
+        <w:tc>
+          <w:tcPr>
+            <w:tcW w:w="709" w:type="dxa"/>
+          </w:tcPr>
+          <w:p>
+            <w:pPr>
+              <w:pStyle w:val="MyStyle"/>
+              <w:spacing w:after="0"/>
+              <w:rPr>
+                <w:sz w:val="20"/>
+                <w:szCs w:val="20"/>
+              </w:rPr>
+            </w:pPr>
+          </w:p>
+        </w:tc>
+        <w:tc>
+          <w:tcPr>
+            <w:tcW w:w="708" w:type="dxa"/>
+            <w:shd w:val="clear" w:color="auto" w:fill="3B3838" w:themeFill="background2" w:themeFillShade="40"/>
+          </w:tcPr>
+          <w:p>
+            <w:pPr>
+              <w:pStyle w:val="MyStyle"/>
+              <w:spacing w:after="0"/>
+              <w:rPr>
+                <w:sz w:val="20"/>
+                <w:szCs w:val="20"/>
+              </w:rPr>
+            </w:pPr>
+          </w:p>
+        </w:tc>
+        <w:tc>
+          <w:tcPr>
+            <w:tcW w:w="709" w:type="dxa"/>
+            <w:shd w:val="clear" w:color="auto" w:fill="3B3838" w:themeFill="background2" w:themeFillShade="40"/>
+          </w:tcPr>
+          <w:p>
+            <w:pPr>
+              <w:pStyle w:val="MyStyle"/>
+              <w:spacing w:after="0"/>
+              <w:rPr>
+                <w:sz w:val="20"/>
+                <w:szCs w:val="20"/>
+              </w:rPr>
+            </w:pPr>
+          </w:p>
+        </w:tc>
+        <w:tc>
+          <w:tcPr>
+            <w:tcW w:w="709" w:type="dxa"/>
+            <w:shd w:val="clear" w:color="auto" w:fill="3B3838" w:themeFill="background2" w:themeFillShade="40"/>
+          </w:tcPr>
+          <w:p>
+            <w:pPr>
+              <w:pStyle w:val="MyStyle"/>
+              <w:spacing w:after="0"/>
+              <w:rPr>
+                <w:sz w:val="20"/>
+                <w:szCs w:val="20"/>
+              </w:rPr>
+            </w:pPr>
+          </w:p>
+        </w:tc>
+      </w:tr>
+    </w:tbl>
+    <w:p>
+      <w:pPr>
+        <w:pStyle w:val="MyStyle"/>
+        <w:spacing w:after="0"/>
+      </w:pPr>
     </w:p>
     <w:p>
       <w:pPr>
@@ -505,6 +3876,22 @@
         </w:numPr>
         <w:spacing w:after="0"/>
       </w:pPr>
+      <w:r>
+        <w:t>A PC &amp;or Laptop</w:t>
+      </w:r>
+    </w:p>
+    <w:p>
+      <w:pPr>
+        <w:pStyle w:val="MyStyle"/>
+        <w:numPr>
+          <w:ilvl w:val="3"/>
+          <w:numId w:val="1"/>
+        </w:numPr>
+        <w:spacing w:after="0"/>
+      </w:pPr>
+      <w:r>
+        <w:t>Controllers (Xbox, PlayStation, Nintendo Pro controller, &amp; Steam Controller)</w:t>
+      </w:r>
     </w:p>
     <w:p>
       <w:pPr>
@@ -528,6 +3915,35 @@
         </w:numPr>
         <w:spacing w:after="0"/>
       </w:pPr>
+      <w:r>
+        <w:t>Blender</w:t>
+      </w:r>
+    </w:p>
+    <w:p>
+      <w:pPr>
+        <w:pStyle w:val="MyStyle"/>
+        <w:numPr>
+          <w:ilvl w:val="3"/>
+          <w:numId w:val="1"/>
+        </w:numPr>
+        <w:spacing w:after="0"/>
+      </w:pPr>
+      <w:r>
+        <w:t>Unity</w:t>
+      </w:r>
+    </w:p>
+    <w:p>
+      <w:pPr>
+        <w:pStyle w:val="MyStyle"/>
+        <w:numPr>
+          <w:ilvl w:val="3"/>
+          <w:numId w:val="1"/>
+        </w:numPr>
+        <w:spacing w:after="0"/>
+      </w:pPr>
+      <w:r>
+        <w:t>Visual Studio</w:t>
+      </w:r>
     </w:p>
     <w:p>
       <w:pPr>
@@ -551,6 +3967,9 @@
         </w:numPr>
         <w:spacing w:after="0"/>
       </w:pPr>
+      <w:r>
+        <w:t>1 to 3 people</w:t>
+      </w:r>
     </w:p>
     <w:p>
       <w:pPr>
@@ -573,6 +3992,9 @@
           <w:numId w:val="1"/>
         </w:numPr>
       </w:pPr>
+      <w:r>
+        <w:t>9 to 12 weeks (not counting weekends)</w:t>
+      </w:r>
     </w:p>
     <w:sectPr>
       <w:pgSz w:w="11906" w:h="16838"/>
@@ -872,6 +4294,116 @@
       </w:rPr>
     </w:lvl>
     <w:lvl w:ilvl="8" w:tplc="0C090005" w:tentative="1">
+      <w:start w:val="1"/>
+      <w:numFmt w:val="bullet"/>
+      <w:lvlText w:val=""/>
+      <w:lvlJc w:val="left"/>
+      <w:pPr>
+        <w:ind w:left="6480" w:hanging="360"/>
+      </w:pPr>
+      <w:rPr>
+        <w:rFonts w:ascii="Wingdings" w:hAnsi="Wingdings" w:hint="default"/>
+      </w:rPr>
+    </w:lvl>
+  </w:abstractNum>
+  <w:abstractNum w:abstractNumId="11" w15:restartNumberingAfterBreak="0">
+    <w:nsid w:val="437366CC"/>
+    <w:multiLevelType w:val="hybridMultilevel"/>
+    <w:tmpl w:val="F7227F6A"/>
+    <w:lvl w:ilvl="0" w:tplc="FFFFFFFF">
+      <w:start w:val="1"/>
+      <w:numFmt w:val="bullet"/>
+      <w:lvlText w:val=""/>
+      <w:lvlJc w:val="left"/>
+      <w:pPr>
+        <w:ind w:left="720" w:hanging="360"/>
+      </w:pPr>
+      <w:rPr>
+        <w:rFonts w:ascii="Symbol" w:hAnsi="Symbol" w:hint="default"/>
+      </w:rPr>
+    </w:lvl>
+    <w:lvl w:ilvl="1" w:tplc="FFFFFFFF">
+      <w:start w:val="1"/>
+      <w:numFmt w:val="bullet"/>
+      <w:lvlText w:val="o"/>
+      <w:lvlJc w:val="left"/>
+      <w:pPr>
+        <w:ind w:left="1440" w:hanging="360"/>
+      </w:pPr>
+      <w:rPr>
+        <w:rFonts w:ascii="Courier New" w:hAnsi="Courier New" w:cs="Courier New" w:hint="default"/>
+      </w:rPr>
+    </w:lvl>
+    <w:lvl w:ilvl="2" w:tplc="FFFFFFFF">
+      <w:start w:val="1"/>
+      <w:numFmt w:val="bullet"/>
+      <w:lvlText w:val=""/>
+      <w:lvlJc w:val="left"/>
+      <w:pPr>
+        <w:ind w:left="2160" w:hanging="360"/>
+      </w:pPr>
+      <w:rPr>
+        <w:rFonts w:ascii="Wingdings" w:hAnsi="Wingdings" w:hint="default"/>
+      </w:rPr>
+    </w:lvl>
+    <w:lvl w:ilvl="3" w:tplc="0C09000F">
+      <w:start w:val="1"/>
+      <w:numFmt w:val="decimal"/>
+      <w:lvlText w:val="%4."/>
+      <w:lvlJc w:val="left"/>
+      <w:pPr>
+        <w:ind w:left="2880" w:hanging="360"/>
+      </w:pPr>
+    </w:lvl>
+    <w:lvl w:ilvl="4" w:tplc="FFFFFFFF" w:tentative="1">
+      <w:start w:val="1"/>
+      <w:numFmt w:val="bullet"/>
+      <w:lvlText w:val="o"/>
+      <w:lvlJc w:val="left"/>
+      <w:pPr>
+        <w:ind w:left="3600" w:hanging="360"/>
+      </w:pPr>
+      <w:rPr>
+        <w:rFonts w:ascii="Courier New" w:hAnsi="Courier New" w:cs="Courier New" w:hint="default"/>
+      </w:rPr>
+    </w:lvl>
+    <w:lvl w:ilvl="5" w:tplc="FFFFFFFF" w:tentative="1">
+      <w:start w:val="1"/>
+      <w:numFmt w:val="bullet"/>
+      <w:lvlText w:val=""/>
+      <w:lvlJc w:val="left"/>
+      <w:pPr>
+        <w:ind w:left="4320" w:hanging="360"/>
+      </w:pPr>
+      <w:rPr>
+        <w:rFonts w:ascii="Wingdings" w:hAnsi="Wingdings" w:hint="default"/>
+      </w:rPr>
+    </w:lvl>
+    <w:lvl w:ilvl="6" w:tplc="FFFFFFFF" w:tentative="1">
+      <w:start w:val="1"/>
+      <w:numFmt w:val="bullet"/>
+      <w:lvlText w:val=""/>
+      <w:lvlJc w:val="left"/>
+      <w:pPr>
+        <w:ind w:left="5040" w:hanging="360"/>
+      </w:pPr>
+      <w:rPr>
+        <w:rFonts w:ascii="Symbol" w:hAnsi="Symbol" w:hint="default"/>
+      </w:rPr>
+    </w:lvl>
+    <w:lvl w:ilvl="7" w:tplc="FFFFFFFF" w:tentative="1">
+      <w:start w:val="1"/>
+      <w:numFmt w:val="bullet"/>
+      <w:lvlText w:val="o"/>
+      <w:lvlJc w:val="left"/>
+      <w:pPr>
+        <w:ind w:left="5760" w:hanging="360"/>
+      </w:pPr>
+      <w:rPr>
+        <w:rFonts w:ascii="Courier New" w:hAnsi="Courier New" w:cs="Courier New" w:hint="default"/>
+      </w:rPr>
+    </w:lvl>
+    <w:lvl w:ilvl="8" w:tplc="FFFFFFFF" w:tentative="1">
       <w:start w:val="1"/>
       <w:numFmt w:val="bullet"/>
       <w:lvlText w:val=""/>
@@ -916,6 +4448,9 @@
   </w:num>
   <w:num w:numId="11" w16cid:durableId="2056419384">
     <w:abstractNumId w:val="0"/>
+  </w:num>
+  <w:num w:numId="12" w16cid:durableId="1963612362">
+    <w:abstractNumId w:val="11"/>
   </w:num>
 </w:numbering>
 </file>
@@ -1563,6 +5098,37 @@
       <w:shd w:val="clear" w:color="auto" w:fill="E1DFDD"/>
     </w:rPr>
   </w:style>
+  <w:style w:type="character" w:styleId="FollowedHyperlink">
+    <w:name w:val="FollowedHyperlink"/>
+    <w:basedOn w:val="DefaultParagraphFont"/>
+    <w:uiPriority w:val="99"/>
+    <w:semiHidden/>
+    <w:unhideWhenUsed/>
+    <w:rsid w:val="007B5F75"/>
+    <w:rPr>
+      <w:color w:val="954F72" w:themeColor="followedHyperlink"/>
+      <w:u w:val="single"/>
+    </w:rPr>
+  </w:style>
+  <w:style w:type="table" w:styleId="TableGrid">
+    <w:name w:val="Table Grid"/>
+    <w:basedOn w:val="TableNormal"/>
+    <w:uiPriority w:val="39"/>
+    <w:rsid w:val="0047552E"/>
+    <w:pPr>
+      <w:spacing w:after="0" w:line="240" w:lineRule="auto"/>
+    </w:pPr>
+    <w:tblPr>
+      <w:tblBorders>
+        <w:top w:val="single" w:sz="4" w:space="0" w:color="auto"/>
+        <w:left w:val="single" w:sz="4" w:space="0" w:color="auto"/>
+        <w:bottom w:val="single" w:sz="4" w:space="0" w:color="auto"/>
+        <w:right w:val="single" w:sz="4" w:space="0" w:color="auto"/>
+        <w:insideH w:val="single" w:sz="4" w:space="0" w:color="auto"/>
+        <w:insideV w:val="single" w:sz="4" w:space="0" w:color="auto"/>
+      </w:tblBorders>
+    </w:tblPr>
+  </w:style>
 </w:styles>
 </file>
 

</xml_diff>